<commit_message>
Cyber ACS references added
Added the References (Papers) cited in Jurgen's and Valentina's ACS
</commit_message>
<xml_diff>
--- a/WorkFiles/Templates ACS + AUC-V2.docx
+++ b/WorkFiles/Templates ACS + AUC-V2.docx
@@ -1,6 +1,6 @@
 
 <file path=word/document.xml><?xml version="1.0" encoding="utf-8"?>
-<w:document xmlns:wpc="http://schemas.microsoft.com/office/word/2010/wordprocessingCanvas" xmlns:mc="http://schemas.openxmlformats.org/markup-compatibility/2006" xmlns:o="urn:schemas-microsoft-com:office:office" xmlns:r="http://schemas.openxmlformats.org/officeDocument/2006/relationships" xmlns:m="http://schemas.openxmlformats.org/officeDocument/2006/math" xmlns:v="urn:schemas-microsoft-com:vml" xmlns:wp14="http://schemas.microsoft.com/office/word/2010/wordprocessingDrawing" xmlns:wp="http://schemas.openxmlformats.org/drawingml/2006/wordprocessingDrawing" xmlns:w10="urn:schemas-microsoft-com:office:word" xmlns:w="http://schemas.openxmlformats.org/wordprocessingml/2006/main" xmlns:w14="http://schemas.microsoft.com/office/word/2010/wordml" xmlns:wpg="http://schemas.microsoft.com/office/word/2010/wordprocessingGroup" xmlns:wpi="http://schemas.microsoft.com/office/word/2010/wordprocessingInk" xmlns:wne="http://schemas.microsoft.com/office/word/2006/wordml" xmlns:wps="http://schemas.microsoft.com/office/word/2010/wordprocessingShape" mc:Ignorable="w14 wp14">
+<w:document xmlns:wpc="http://schemas.microsoft.com/office/word/2010/wordprocessingCanvas" xmlns:mo="http://schemas.microsoft.com/office/mac/office/2008/main" xmlns:mc="http://schemas.openxmlformats.org/markup-compatibility/2006" xmlns:mv="urn:schemas-microsoft-com:mac:vml" xmlns:o="urn:schemas-microsoft-com:office:office" xmlns:r="http://schemas.openxmlformats.org/officeDocument/2006/relationships" xmlns:m="http://schemas.openxmlformats.org/officeDocument/2006/math" xmlns:v="urn:schemas-microsoft-com:vml" xmlns:wp14="http://schemas.microsoft.com/office/word/2010/wordprocessingDrawing" xmlns:wp="http://schemas.openxmlformats.org/drawingml/2006/wordprocessingDrawing" xmlns:w10="urn:schemas-microsoft-com:office:word" xmlns:w="http://schemas.openxmlformats.org/wordprocessingml/2006/main" xmlns:w14="http://schemas.microsoft.com/office/word/2010/wordml" xmlns:w15="http://schemas.microsoft.com/office/word/2012/wordml" xmlns:wpg="http://schemas.microsoft.com/office/word/2010/wordprocessingGroup" xmlns:wpi="http://schemas.microsoft.com/office/word/2010/wordprocessingInk" xmlns:wne="http://schemas.microsoft.com/office/word/2006/wordml" xmlns:wps="http://schemas.microsoft.com/office/word/2010/wordprocessingShape" mc:Ignorable="w14 w15 wp14">
   <w:body>
     <w:p>
       <w:pPr>
@@ -20,15 +20,7 @@
     </w:p>
     <w:p>
       <w:r>
-        <w:t xml:space="preserve">After being informed of the loss of the AIS contact with a particular fishing vessel one hour ago (at time 0), the Watch Officer (WO) now (at time t) needs to recover the track and locate the vessel. The locations of two unidentified tracks, called Vessel A and Vessel </w:t>
-      </w:r>
-      <w:proofErr w:type="gramStart"/>
-      <w:r>
-        <w:t>B,</w:t>
-      </w:r>
-      <w:proofErr w:type="gramEnd"/>
-      <w:r>
-        <w:t xml:space="preserve"> are provided as the only two possible locations for the missing vessel.</w:t>
+        <w:t>After being informed of the loss of the AIS contact with a particular fishing vessel one hour ago (at time 0), the Watch Officer (WO) now (at time t) needs to recover the track and locate the vessel. The locations of two unidentified tracks, called Vessel A and Vessel B, are provided as the only two possible locations for the missing vessel.</w:t>
       </w:r>
     </w:p>
     <w:p>
@@ -110,8 +102,6 @@
       <w:r>
         <w:t xml:space="preserve">In this way we make the evaluation context explicit: any evaluation subject is influenced by the inputs (types, quality) and the overall decision making goals (What is needed for decision making (representations/type of information)? What quality of the results is required? ...). </w:t>
       </w:r>
-      <w:bookmarkStart w:id="0" w:name="_GoBack"/>
-      <w:bookmarkEnd w:id="0"/>
     </w:p>
     <w:p>
       <w:pPr>
@@ -486,10 +476,7 @@
           </w:tcPr>
           <w:p>
             <w:r>
-              <w:t xml:space="preserve">Operator </w:t>
-            </w:r>
-            <w:r>
-              <w:t>B</w:t>
+              <w:t>Operator B</w:t>
             </w:r>
           </w:p>
         </w:tc>
@@ -1066,13 +1053,7 @@
         <w:pStyle w:val="Heading2"/>
       </w:pPr>
       <w:r>
-        <w:t>Input Process</w:t>
-      </w:r>
-      <w:r>
-        <w:t>es (</w:t>
-      </w:r>
-      <w:r>
-        <w:t>Uncertainty Representation Processes</w:t>
+        <w:t>Input Processes (Uncertainty Representation Processes</w:t>
       </w:r>
       <w:r>
         <w:t>)</w:t>
@@ -1133,13 +1114,7 @@
         <w:t>We should explicitly describe the</w:t>
       </w:r>
       <w:r>
-        <w:t xml:space="preserve"> </w:t>
-      </w:r>
-      <w:r>
-        <w:t>assumptions</w:t>
-      </w:r>
-      <w:r>
-        <w:t xml:space="preserve"> used in the implementation of the</w:t>
+        <w:t xml:space="preserve"> assumptions used in the implementation of the</w:t>
       </w:r>
       <w:r>
         <w:t xml:space="preserve"> </w:t>
@@ -1264,23 +1239,13 @@
               </w:rPr>
               <w:t>(</w:t>
             </w:r>
-            <w:proofErr w:type="gramStart"/>
             <w:r>
               <w:rPr>
                 <w:rStyle w:val="IntenseEmphasis"/>
                 <w:color w:val="000000" w:themeColor="text1"/>
                 <w:sz w:val="14"/>
               </w:rPr>
-              <w:t>a</w:t>
-            </w:r>
-            <w:proofErr w:type="gramEnd"/>
-            <w:r>
-              <w:rPr>
-                <w:rStyle w:val="IntenseEmphasis"/>
-                <w:color w:val="000000" w:themeColor="text1"/>
-                <w:sz w:val="14"/>
-              </w:rPr>
-              <w:t xml:space="preserve"> </w:t>
+              <w:t xml:space="preserve">a </w:t>
             </w:r>
             <w:r>
               <w:rPr>
@@ -1381,14 +1346,12 @@
                 <w:rStyle w:val="IntenseEmphasis"/>
               </w:rPr>
             </w:pPr>
-            <w:proofErr w:type="gramStart"/>
             <w:r>
               <w:rPr>
                 <w:rStyle w:val="IntenseEmphasis"/>
               </w:rPr>
               <w:t>risks</w:t>
             </w:r>
-            <w:proofErr w:type="gramEnd"/>
           </w:p>
         </w:tc>
       </w:tr>
@@ -2637,11 +2600,11 @@
     </w:p>
     <w:p>
       <w:r>
-        <w:t>Observation variables: X = {A</w:t>
+        <w:t>Observation variables: X = {</w:t>
       </w:r>
       <w:proofErr w:type="gramStart"/>
       <w:r>
-        <w:t>,B</w:t>
+        <w:t>A,B</w:t>
       </w:r>
       <w:proofErr w:type="gramEnd"/>
       <w:r>
@@ -2650,33 +2613,20 @@
     </w:p>
     <w:p>
       <w:r>
-        <w:t>Decision variable: H</w:t>
+        <w:t>Decision variable: H={</w:t>
       </w:r>
       <w:proofErr w:type="gramStart"/>
       <w:r>
-        <w:t>={</w:t>
+        <w:t>A,B</w:t>
       </w:r>
       <w:proofErr w:type="gramEnd"/>
       <w:r>
-        <w:t>A,B}</w:t>
-      </w:r>
-    </w:p>
-    <w:p>
-      <w:r>
-        <w:t xml:space="preserve">Fusion: </w:t>
-      </w:r>
-      <w:proofErr w:type="spellStart"/>
-      <w:proofErr w:type="gramStart"/>
-      <w:r>
-        <w:t>Bel</w:t>
-      </w:r>
-      <w:proofErr w:type="spellEnd"/>
-      <w:r>
-        <w:t>(</w:t>
-      </w:r>
-      <w:proofErr w:type="gramEnd"/>
-      <w:r>
-        <w:t>H|X)</w:t>
+        <w:t>}</w:t>
+      </w:r>
+    </w:p>
+    <w:p>
+      <w:r>
+        <w:t>Fusion: Bel(H|X)</w:t>
       </w:r>
     </w:p>
     <w:p>
@@ -2710,33 +2660,35 @@
         <w:pStyle w:val="Heading2"/>
       </w:pPr>
       <w:r>
-        <w:t>Decision Process</w:t>
+        <w:t xml:space="preserve">Decision Process </w:t>
+      </w:r>
+    </w:p>
+    <w:p>
+      <w:r>
+        <w:t xml:space="preserve">This section describes </w:t>
+      </w:r>
+      <w:r>
+        <w:t xml:space="preserve">the usage of the </w:t>
+      </w:r>
+      <w:r>
+        <w:t>fusion process outputs.</w:t>
+      </w:r>
+      <w:r>
+        <w:t xml:space="preserve"> Evaluate</w:t>
       </w:r>
       <w:r>
         <w:t xml:space="preserve"> </w:t>
       </w:r>
-    </w:p>
-    <w:p>
-      <w:r>
-        <w:t xml:space="preserve">This section describes </w:t>
-      </w:r>
-      <w:r>
-        <w:t xml:space="preserve">the usage of the </w:t>
-      </w:r>
-      <w:r>
-        <w:t>fusion process outputs.</w:t>
-      </w:r>
-      <w:r>
-        <w:t xml:space="preserve"> Evaluate </w:t>
-      </w:r>
-      <w:r>
-        <w:t xml:space="preserve"> </w:t>
-      </w:r>
-      <w:r>
-        <w:t xml:space="preserve"> </w:t>
-      </w:r>
-      <w:r>
-        <w:t xml:space="preserve">the impact of the preceding elements on the quality of the decision making process (e.g. the likelihood of making the right decisions). How is the decision making process sensitive to the source noise, the modeling parameters in the fusion processes? </w:t>
+      <w:r>
+        <w:t xml:space="preserve">the impact of the preceding elements on the quality of the </w:t>
+      </w:r>
+      <w:proofErr w:type="gramStart"/>
+      <w:r>
+        <w:t>decision making</w:t>
+      </w:r>
+      <w:proofErr w:type="gramEnd"/>
+      <w:r>
+        <w:t xml:space="preserve"> process (e.g. the likelihood of making the right decisions). How is the decision making process sensitive to the source noise, the modeling parameters in the fusion processes? </w:t>
       </w:r>
     </w:p>
     <w:p>
@@ -2817,6 +2769,7 @@
       </w:r>
     </w:p>
     <w:p>
+      <w:bookmarkStart w:id="0" w:name="_GoBack"/>
       <w:r>
         <w:t xml:space="preserve">Which </w:t>
       </w:r>
@@ -2827,6 +2780,7 @@
         <w:t xml:space="preserve"> provides better results?</w:t>
       </w:r>
     </w:p>
+    <w:bookmarkEnd w:id="0"/>
     <w:p>
       <w:pPr>
         <w:pStyle w:val="Heading2"/>
@@ -2884,7 +2838,7 @@
 </file>
 
 <file path=word/numbering.xml><?xml version="1.0" encoding="utf-8"?>
-<w:numbering xmlns:wpc="http://schemas.microsoft.com/office/word/2010/wordprocessingCanvas" xmlns:mc="http://schemas.openxmlformats.org/markup-compatibility/2006" xmlns:o="urn:schemas-microsoft-com:office:office" xmlns:r="http://schemas.openxmlformats.org/officeDocument/2006/relationships" xmlns:m="http://schemas.openxmlformats.org/officeDocument/2006/math" xmlns:v="urn:schemas-microsoft-com:vml" xmlns:wp14="http://schemas.microsoft.com/office/word/2010/wordprocessingDrawing" xmlns:wp="http://schemas.openxmlformats.org/drawingml/2006/wordprocessingDrawing" xmlns:w10="urn:schemas-microsoft-com:office:word" xmlns:w="http://schemas.openxmlformats.org/wordprocessingml/2006/main" xmlns:w14="http://schemas.microsoft.com/office/word/2010/wordml" xmlns:wpg="http://schemas.microsoft.com/office/word/2010/wordprocessingGroup" xmlns:wpi="http://schemas.microsoft.com/office/word/2010/wordprocessingInk" xmlns:wne="http://schemas.microsoft.com/office/word/2006/wordml" xmlns:wps="http://schemas.microsoft.com/office/word/2010/wordprocessingShape" mc:Ignorable="w14 wp14">
+<w:numbering xmlns:wpc="http://schemas.microsoft.com/office/word/2010/wordprocessingCanvas" xmlns:mo="http://schemas.microsoft.com/office/mac/office/2008/main" xmlns:mc="http://schemas.openxmlformats.org/markup-compatibility/2006" xmlns:mv="urn:schemas-microsoft-com:mac:vml" xmlns:o="urn:schemas-microsoft-com:office:office" xmlns:r="http://schemas.openxmlformats.org/officeDocument/2006/relationships" xmlns:m="http://schemas.openxmlformats.org/officeDocument/2006/math" xmlns:v="urn:schemas-microsoft-com:vml" xmlns:wp14="http://schemas.microsoft.com/office/word/2010/wordprocessingDrawing" xmlns:wp="http://schemas.openxmlformats.org/drawingml/2006/wordprocessingDrawing" xmlns:w10="urn:schemas-microsoft-com:office:word" xmlns:w="http://schemas.openxmlformats.org/wordprocessingml/2006/main" xmlns:w14="http://schemas.microsoft.com/office/word/2010/wordml" xmlns:w15="http://schemas.microsoft.com/office/word/2012/wordml" xmlns:wpg="http://schemas.microsoft.com/office/word/2010/wordprocessingGroup" xmlns:wpi="http://schemas.microsoft.com/office/word/2010/wordprocessingInk" xmlns:wne="http://schemas.microsoft.com/office/word/2006/wordml" xmlns:wps="http://schemas.microsoft.com/office/word/2010/wordprocessingShape" mc:Ignorable="w14 w15 wp14">
   <w:abstractNum w:abstractNumId="0">
     <w:nsid w:val="35693AFA"/>
     <w:multiLevelType w:val="hybridMultilevel"/>
@@ -3005,7 +2959,7 @@
 </file>
 
 <file path=word/styles.xml><?xml version="1.0" encoding="utf-8"?>
-<w:styles xmlns:mc="http://schemas.openxmlformats.org/markup-compatibility/2006" xmlns:r="http://schemas.openxmlformats.org/officeDocument/2006/relationships" xmlns:w="http://schemas.openxmlformats.org/wordprocessingml/2006/main" xmlns:w14="http://schemas.microsoft.com/office/word/2010/wordml" mc:Ignorable="w14">
+<w:styles xmlns:mc="http://schemas.openxmlformats.org/markup-compatibility/2006" xmlns:r="http://schemas.openxmlformats.org/officeDocument/2006/relationships" xmlns:w="http://schemas.openxmlformats.org/wordprocessingml/2006/main" xmlns:w14="http://schemas.microsoft.com/office/word/2010/wordml" xmlns:w15="http://schemas.microsoft.com/office/word/2012/wordml" mc:Ignorable="w14 w15">
   <w:docDefaults>
     <w:rPrDefault>
       <w:rPr>
@@ -3021,575 +2975,389 @@
       </w:pPr>
     </w:pPrDefault>
   </w:docDefaults>
-  <w:latentStyles w:defLockedState="0" w:defUIPriority="99" w:defSemiHidden="1" w:defUnhideWhenUsed="1" w:defQFormat="0" w:count="267">
-    <w:lsdException w:name="Normal" w:semiHidden="0" w:uiPriority="0" w:unhideWhenUsed="0" w:qFormat="1"/>
-    <w:lsdException w:name="heading 1" w:semiHidden="0" w:uiPriority="9" w:unhideWhenUsed="0" w:qFormat="1"/>
-    <w:lsdException w:name="heading 2" w:uiPriority="9" w:qFormat="1"/>
-    <w:lsdException w:name="heading 3" w:uiPriority="9" w:qFormat="1"/>
-    <w:lsdException w:name="heading 4" w:uiPriority="9" w:qFormat="1"/>
-    <w:lsdException w:name="heading 5" w:uiPriority="9" w:qFormat="1"/>
-    <w:lsdException w:name="heading 6" w:uiPriority="9" w:qFormat="1"/>
-    <w:lsdException w:name="heading 7" w:uiPriority="9" w:qFormat="1"/>
-    <w:lsdException w:name="heading 8" w:uiPriority="9" w:qFormat="1"/>
-    <w:lsdException w:name="heading 9" w:uiPriority="9" w:qFormat="1"/>
-    <w:lsdException w:name="toc 1" w:uiPriority="39"/>
-    <w:lsdException w:name="toc 2" w:uiPriority="39"/>
-    <w:lsdException w:name="toc 3" w:uiPriority="39"/>
-    <w:lsdException w:name="toc 4" w:uiPriority="39"/>
-    <w:lsdException w:name="toc 5" w:uiPriority="39"/>
-    <w:lsdException w:name="toc 6" w:uiPriority="39"/>
-    <w:lsdException w:name="toc 7" w:uiPriority="39"/>
-    <w:lsdException w:name="toc 8" w:uiPriority="39"/>
-    <w:lsdException w:name="toc 9" w:uiPriority="39"/>
-    <w:lsdException w:name="caption" w:uiPriority="35" w:qFormat="1"/>
-    <w:lsdException w:name="Title" w:semiHidden="0" w:uiPriority="10" w:unhideWhenUsed="0" w:qFormat="1"/>
-    <w:lsdException w:name="Default Paragraph Font" w:uiPriority="1"/>
-    <w:lsdException w:name="Subtitle" w:semiHidden="0" w:uiPriority="11" w:unhideWhenUsed="0" w:qFormat="1"/>
-    <w:lsdException w:name="Strong" w:semiHidden="0" w:uiPriority="22" w:unhideWhenUsed="0" w:qFormat="1"/>
-    <w:lsdException w:name="Emphasis" w:semiHidden="0" w:uiPriority="20" w:unhideWhenUsed="0" w:qFormat="1"/>
-    <w:lsdException w:name="Table Grid" w:semiHidden="0" w:uiPriority="59" w:unhideWhenUsed="0"/>
-    <w:lsdException w:name="Placeholder Text" w:unhideWhenUsed="0"/>
-    <w:lsdException w:name="No Spacing" w:semiHidden="0" w:uiPriority="1" w:unhideWhenUsed="0" w:qFormat="1"/>
-    <w:lsdException w:name="Light Shading" w:semiHidden="0" w:uiPriority="60" w:unhideWhenUsed="0"/>
-    <w:lsdException w:name="Light List" w:semiHidden="0" w:uiPriority="61" w:unhideWhenUsed="0"/>
-    <w:lsdException w:name="Light Grid" w:semiHidden="0" w:uiPriority="62" w:unhideWhenUsed="0"/>
-    <w:lsdException w:name="Medium Shading 1" w:semiHidden="0" w:uiPriority="63" w:unhideWhenUsed="0"/>
-    <w:lsdException w:name="Medium Shading 2" w:semiHidden="0" w:uiPriority="64" w:unhideWhenUsed="0"/>
-    <w:lsdException w:name="Medium List 1" w:semiHidden="0" w:uiPriority="65" w:unhideWhenUsed="0"/>
-    <w:lsdException w:name="Medium List 2" w:semiHidden="0" w:uiPriority="66" w:unhideWhenUsed="0"/>
-    <w:lsdException w:name="Medium Grid 1" w:semiHidden="0" w:uiPriority="67" w:unhideWhenUsed="0"/>
-    <w:lsdException w:name="Medium Grid 2" w:semiHidden="0" w:uiPriority="68" w:unhideWhenUsed="0"/>
-    <w:lsdException w:name="Medium Grid 3" w:semiHidden="0" w:uiPriority="69" w:unhideWhenUsed="0"/>
-    <w:lsdException w:name="Dark List" w:semiHidden="0" w:uiPriority="70" w:unhideWhenUsed="0"/>
-    <w:lsdException w:name="Colorful Shading" w:semiHidden="0" w:uiPriority="71" w:unhideWhenUsed="0"/>
-    <w:lsdException w:name="Colorful List" w:semiHidden="0" w:uiPriority="72" w:unhideWhenUsed="0"/>
-    <w:lsdException w:name="Colorful Grid" w:semiHidden="0" w:uiPriority="73" w:unhideWhenUsed="0"/>
-    <w:lsdException w:name="Light Shading Accent 1" w:semiHidden="0" w:uiPriority="60" w:unhideWhenUsed="0"/>
-    <w:lsdException w:name="Light List Accent 1" w:semiHidden="0" w:uiPriority="61" w:unhideWhenUsed="0"/>
-    <w:lsdException w:name="Light Grid Accent 1" w:semiHidden="0" w:uiPriority="62" w:unhideWhenUsed="0"/>
-    <w:lsdException w:name="Medium Shading 1 Accent 1" w:semiHidden="0" w:uiPriority="63" w:unhideWhenUsed="0"/>
-    <w:lsdException w:name="Medium Shading 2 Accent 1" w:semiHidden="0" w:uiPriority="64" w:unhideWhenUsed="0"/>
-    <w:lsdException w:name="Medium List 1 Accent 1" w:semiHidden="0" w:uiPriority="65" w:unhideWhenUsed="0"/>
-    <w:lsdException w:name="Revision" w:unhideWhenUsed="0"/>
-    <w:lsdException w:name="List Paragraph" w:semiHidden="0" w:uiPriority="34" w:unhideWhenUsed="0" w:qFormat="1"/>
-    <w:lsdException w:name="Quote" w:semiHidden="0" w:uiPriority="29" w:unhideWhenUsed="0" w:qFormat="1"/>
-    <w:lsdException w:name="Intense Quote" w:semiHidden="0" w:uiPriority="30" w:unhideWhenUsed="0" w:qFormat="1"/>
-    <w:lsdException w:name="Medium List 2 Accent 1" w:semiHidden="0" w:uiPriority="66" w:unhideWhenUsed="0"/>
-    <w:lsdException w:name="Medium Grid 1 Accent 1" w:semiHidden="0" w:uiPriority="67" w:unhideWhenUsed="0"/>
-    <w:lsdException w:name="Medium Grid 2 Accent 1" w:semiHidden="0" w:uiPriority="68" w:unhideWhenUsed="0"/>
-    <w:lsdException w:name="Medium Grid 3 Accent 1" w:semiHidden="0" w:uiPriority="69" w:unhideWhenUsed="0"/>
-    <w:lsdException w:name="Dark List Accent 1" w:semiHidden="0" w:uiPriority="70" w:unhideWhenUsed="0"/>
-    <w:lsdException w:name="Colorful Shading Accent 1" w:semiHidden="0" w:uiPriority="71" w:unhideWhenUsed="0"/>
-    <w:lsdException w:name="Colorful List Accent 1" w:semiHidden="0" w:uiPriority="72" w:unhideWhenUsed="0"/>
-    <w:lsdException w:name="Colorful Grid Accent 1" w:semiHidden="0" w:uiPriority="73" w:unhideWhenUsed="0"/>
-    <w:lsdException w:name="Light Shading Accent 2" w:semiHidden="0" w:uiPriority="60" w:unhideWhenUsed="0"/>
-    <w:lsdException w:name="Light List Accent 2" w:semiHidden="0" w:uiPriority="61" w:unhideWhenUsed="0"/>
-    <w:lsdException w:name="Light Grid Accent 2" w:semiHidden="0" w:uiPriority="62" w:unhideWhenUsed="0"/>
-    <w:lsdException w:name="Medium Shading 1 Accent 2" w:semiHidden="0" w:uiPriority="63" w:unhideWhenUsed="0"/>
-    <w:lsdException w:name="Medium Shading 2 Accent 2" w:semiHidden="0" w:uiPriority="64" w:unhideWhenUsed="0"/>
-    <w:lsdException w:name="Medium List 1 Accent 2" w:semiHidden="0" w:uiPriority="65" w:unhideWhenUsed="0"/>
-    <w:lsdException w:name="Medium List 2 Accent 2" w:semiHidden="0" w:uiPriority="66" w:unhideWhenUsed="0"/>
-    <w:lsdException w:name="Medium Grid 1 Accent 2" w:semiHidden="0" w:uiPriority="67" w:unhideWhenUsed="0"/>
-    <w:lsdException w:name="Medium Grid 2 Accent 2" w:semiHidden="0" w:uiPriority="68" w:unhideWhenUsed="0"/>
-    <w:lsdException w:name="Medium Grid 3 Accent 2" w:semiHidden="0" w:uiPriority="69" w:unhideWhenUsed="0"/>
-    <w:lsdException w:name="Dark List Accent 2" w:semiHidden="0" w:uiPriority="70" w:unhideWhenUsed="0"/>
-    <w:lsdException w:name="Colorful Shading Accent 2" w:semiHidden="0" w:uiPriority="71" w:unhideWhenUsed="0"/>
-    <w:lsdException w:name="Colorful List Accent 2" w:semiHidden="0" w:uiPriority="72" w:unhideWhenUsed="0"/>
-    <w:lsdException w:name="Colorful Grid Accent 2" w:semiHidden="0" w:uiPriority="73" w:unhideWhenUsed="0"/>
-    <w:lsdException w:name="Light Shading Accent 3" w:semiHidden="0" w:uiPriority="60" w:unhideWhenUsed="0"/>
-    <w:lsdException w:name="Light List Accent 3" w:semiHidden="0" w:uiPriority="61" w:unhideWhenUsed="0"/>
-    <w:lsdException w:name="Light Grid Accent 3" w:semiHidden="0" w:uiPriority="62" w:unhideWhenUsed="0"/>
-    <w:lsdException w:name="Medium Shading 1 Accent 3" w:semiHidden="0" w:uiPriority="63" w:unhideWhenUsed="0"/>
-    <w:lsdException w:name="Medium Shading 2 Accent 3" w:semiHidden="0" w:uiPriority="64" w:unhideWhenUsed="0"/>
-    <w:lsdException w:name="Medium List 1 Accent 3" w:semiHidden="0" w:uiPriority="65" w:unhideWhenUsed="0"/>
-    <w:lsdException w:name="Medium List 2 Accent 3" w:semiHidden="0" w:uiPriority="66" w:unhideWhenUsed="0"/>
-    <w:lsdException w:name="Medium Grid 1 Accent 3" w:semiHidden="0" w:uiPriority="67" w:unhideWhenUsed="0"/>
-    <w:lsdException w:name="Medium Grid 2 Accent 3" w:semiHidden="0" w:uiPriority="68" w:unhideWhenUsed="0"/>
-    <w:lsdException w:name="Medium Grid 3 Accent 3" w:semiHidden="0" w:uiPriority="69" w:unhideWhenUsed="0"/>
-    <w:lsdException w:name="Dark List Accent 3" w:semiHidden="0" w:uiPriority="70" w:unhideWhenUsed="0"/>
-    <w:lsdException w:name="Colorful Shading Accent 3" w:semiHidden="0" w:uiPriority="71" w:unhideWhenUsed="0"/>
-    <w:lsdException w:name="Colorful List Accent 3" w:semiHidden="0" w:uiPriority="72" w:unhideWhenUsed="0"/>
-    <w:lsdException w:name="Colorful Grid Accent 3" w:semiHidden="0" w:uiPriority="73" w:unhideWhenUsed="0"/>
-    <w:lsdException w:name="Light Shading Accent 4" w:semiHidden="0" w:uiPriority="60" w:unhideWhenUsed="0"/>
-    <w:lsdException w:name="Light List Accent 4" w:semiHidden="0" w:uiPriority="61" w:unhideWhenUsed="0"/>
-    <w:lsdException w:name="Light Grid Accent 4" w:semiHidden="0" w:uiPriority="62" w:unhideWhenUsed="0"/>
-    <w:lsdException w:name="Medium Shading 1 Accent 4" w:semiHidden="0" w:uiPriority="63" w:unhideWhenUsed="0"/>
-    <w:lsdException w:name="Medium Shading 2 Accent 4" w:semiHidden="0" w:uiPriority="64" w:unhideWhenUsed="0"/>
-    <w:lsdException w:name="Medium List 1 Accent 4" w:semiHidden="0" w:uiPriority="65" w:unhideWhenUsed="0"/>
-    <w:lsdException w:name="Medium List 2 Accent 4" w:semiHidden="0" w:uiPriority="66" w:unhideWhenUsed="0"/>
-    <w:lsdException w:name="Medium Grid 1 Accent 4" w:semiHidden="0" w:uiPriority="67" w:unhideWhenUsed="0"/>
-    <w:lsdException w:name="Medium Grid 2 Accent 4" w:semiHidden="0" w:uiPriority="68" w:unhideWhenUsed="0"/>
-    <w:lsdException w:name="Medium Grid 3 Accent 4" w:semiHidden="0" w:uiPriority="69" w:unhideWhenUsed="0"/>
-    <w:lsdException w:name="Dark List Accent 4" w:semiHidden="0" w:uiPriority="70" w:unhideWhenUsed="0"/>
-    <w:lsdException w:name="Colorful Shading Accent 4" w:semiHidden="0" w:uiPriority="71" w:unhideWhenUsed="0"/>
-    <w:lsdException w:name="Colorful List Accent 4" w:semiHidden="0" w:uiPriority="72" w:unhideWhenUsed="0"/>
-    <w:lsdException w:name="Colorful Grid Accent 4" w:semiHidden="0" w:uiPriority="73" w:unhideWhenUsed="0"/>
-    <w:lsdException w:name="Light Shading Accent 5" w:semiHidden="0" w:uiPriority="60" w:unhideWhenUsed="0"/>
-    <w:lsdException w:name="Light List Accent 5" w:semiHidden="0" w:uiPriority="61" w:unhideWhenUsed="0"/>
-    <w:lsdException w:name="Light Grid Accent 5" w:semiHidden="0" w:uiPriority="62" w:unhideWhenUsed="0"/>
-    <w:lsdException w:name="Medium Shading 1 Accent 5" w:semiHidden="0" w:uiPriority="63" w:unhideWhenUsed="0"/>
-    <w:lsdException w:name="Medium Shading 2 Accent 5" w:semiHidden="0" w:uiPriority="64" w:unhideWhenUsed="0"/>
-    <w:lsdException w:name="Medium List 1 Accent 5" w:semiHidden="0" w:uiPriority="65" w:unhideWhenUsed="0"/>
-    <w:lsdException w:name="Medium List 2 Accent 5" w:semiHidden="0" w:uiPriority="66" w:unhideWhenUsed="0"/>
-    <w:lsdException w:name="Medium Grid 1 Accent 5" w:semiHidden="0" w:uiPriority="67" w:unhideWhenUsed="0"/>
-    <w:lsdException w:name="Medium Grid 2 Accent 5" w:semiHidden="0" w:uiPriority="68" w:unhideWhenUsed="0"/>
-    <w:lsdException w:name="Medium Grid 3 Accent 5" w:semiHidden="0" w:uiPriority="69" w:unhideWhenUsed="0"/>
-    <w:lsdException w:name="Dark List Accent 5" w:semiHidden="0" w:uiPriority="70" w:unhideWhenUsed="0"/>
-    <w:lsdException w:name="Colorful Shading Accent 5" w:semiHidden="0" w:uiPriority="71" w:unhideWhenUsed="0"/>
-    <w:lsdException w:name="Colorful List Accent 5" w:semiHidden="0" w:uiPriority="72" w:unhideWhenUsed="0"/>
-    <w:lsdException w:name="Colorful Grid Accent 5" w:semiHidden="0" w:uiPriority="73" w:unhideWhenUsed="0"/>
-    <w:lsdException w:name="Light Shading Accent 6" w:semiHidden="0" w:uiPriority="60" w:unhideWhenUsed="0"/>
-    <w:lsdException w:name="Light List Accent 6" w:semiHidden="0" w:uiPriority="61" w:unhideWhenUsed="0"/>
-    <w:lsdException w:name="Light Grid Accent 6" w:semiHidden="0" w:uiPriority="62" w:unhideWhenUsed="0"/>
-    <w:lsdException w:name="Medium Shading 1 Accent 6" w:semiHidden="0" w:uiPriority="63" w:unhideWhenUsed="0"/>
-    <w:lsdException w:name="Medium Shading 2 Accent 6" w:semiHidden="0" w:uiPriority="64" w:unhideWhenUsed="0"/>
-    <w:lsdException w:name="Medium List 1 Accent 6" w:semiHidden="0" w:uiPriority="65" w:unhideWhenUsed="0"/>
-    <w:lsdException w:name="Medium List 2 Accent 6" w:semiHidden="0" w:uiPriority="66" w:unhideWhenUsed="0"/>
-    <w:lsdException w:name="Medium Grid 1 Accent 6" w:semiHidden="0" w:uiPriority="67" w:unhideWhenUsed="0"/>
-    <w:lsdException w:name="Medium Grid 2 Accent 6" w:semiHidden="0" w:uiPriority="68" w:unhideWhenUsed="0"/>
-    <w:lsdException w:name="Medium Grid 3 Accent 6" w:semiHidden="0" w:uiPriority="69" w:unhideWhenUsed="0"/>
-    <w:lsdException w:name="Dark List Accent 6" w:semiHidden="0" w:uiPriority="70" w:unhideWhenUsed="0"/>
-    <w:lsdException w:name="Colorful Shading Accent 6" w:semiHidden="0" w:uiPriority="71" w:unhideWhenUsed="0"/>
-    <w:lsdException w:name="Colorful List Accent 6" w:semiHidden="0" w:uiPriority="72" w:unhideWhenUsed="0"/>
-    <w:lsdException w:name="Colorful Grid Accent 6" w:semiHidden="0" w:uiPriority="73" w:unhideWhenUsed="0"/>
-    <w:lsdException w:name="Subtle Emphasis" w:semiHidden="0" w:uiPriority="19" w:unhideWhenUsed="0" w:qFormat="1"/>
-    <w:lsdException w:name="Intense Emphasis" w:semiHidden="0" w:uiPriority="21" w:unhideWhenUsed="0" w:qFormat="1"/>
-    <w:lsdException w:name="Subtle Reference" w:semiHidden="0" w:uiPriority="31" w:unhideWhenUsed="0" w:qFormat="1"/>
-    <w:lsdException w:name="Intense Reference" w:semiHidden="0" w:uiPriority="32" w:unhideWhenUsed="0" w:qFormat="1"/>
-    <w:lsdException w:name="Book Title" w:semiHidden="0" w:uiPriority="33" w:unhideWhenUsed="0" w:qFormat="1"/>
-    <w:lsdException w:name="Bibliography" w:uiPriority="37"/>
-    <w:lsdException w:name="TOC Heading" w:uiPriority="39" w:qFormat="1"/>
-  </w:latentStyles>
-  <w:style w:type="paragraph" w:default="1" w:styleId="Normal">
-    <w:name w:val="Normal"/>
-    <w:qFormat/>
-  </w:style>
-  <w:style w:type="paragraph" w:styleId="Heading1">
-    <w:name w:val="heading 1"/>
-    <w:basedOn w:val="Normal"/>
-    <w:next w:val="Normal"/>
-    <w:link w:val="Heading1Char"/>
-    <w:uiPriority w:val="9"/>
-    <w:qFormat/>
-    <w:rsid w:val="004C0E51"/>
-    <w:pPr>
-      <w:keepNext/>
-      <w:keepLines/>
-      <w:spacing w:before="480" w:after="0"/>
-      <w:outlineLvl w:val="0"/>
-    </w:pPr>
-    <w:rPr>
-      <w:rFonts w:asciiTheme="majorHAnsi" w:eastAsiaTheme="majorEastAsia" w:hAnsiTheme="majorHAnsi" w:cstheme="majorBidi"/>
-      <w:b/>
-      <w:bCs/>
-      <w:color w:val="365F91" w:themeColor="accent1" w:themeShade="BF"/>
-      <w:sz w:val="28"/>
-      <w:szCs w:val="28"/>
-    </w:rPr>
-  </w:style>
-  <w:style w:type="paragraph" w:styleId="Heading2">
-    <w:name w:val="heading 2"/>
-    <w:basedOn w:val="Normal"/>
-    <w:next w:val="Normal"/>
-    <w:link w:val="Heading2Char"/>
-    <w:uiPriority w:val="9"/>
-    <w:unhideWhenUsed/>
-    <w:qFormat/>
-    <w:rsid w:val="00673AD6"/>
-    <w:pPr>
-      <w:keepNext/>
-      <w:keepLines/>
-      <w:spacing w:before="200" w:after="0"/>
-      <w:outlineLvl w:val="1"/>
-    </w:pPr>
-    <w:rPr>
-      <w:rFonts w:asciiTheme="majorHAnsi" w:eastAsiaTheme="majorEastAsia" w:hAnsiTheme="majorHAnsi" w:cstheme="majorBidi"/>
-      <w:b/>
-      <w:bCs/>
-      <w:color w:val="4F81BD" w:themeColor="accent1"/>
-      <w:sz w:val="26"/>
-      <w:szCs w:val="26"/>
-    </w:rPr>
-  </w:style>
-  <w:style w:type="paragraph" w:styleId="Heading3">
-    <w:name w:val="heading 3"/>
-    <w:basedOn w:val="Normal"/>
-    <w:next w:val="Normal"/>
-    <w:link w:val="Heading3Char"/>
-    <w:uiPriority w:val="9"/>
-    <w:unhideWhenUsed/>
-    <w:qFormat/>
-    <w:rsid w:val="004C0E51"/>
-    <w:pPr>
-      <w:keepNext/>
-      <w:keepLines/>
-      <w:spacing w:before="200" w:after="0"/>
-      <w:outlineLvl w:val="2"/>
-    </w:pPr>
-    <w:rPr>
-      <w:rFonts w:asciiTheme="majorHAnsi" w:eastAsiaTheme="majorEastAsia" w:hAnsiTheme="majorHAnsi" w:cstheme="majorBidi"/>
-      <w:b/>
-      <w:bCs/>
-      <w:color w:val="4F81BD" w:themeColor="accent1"/>
-    </w:rPr>
-  </w:style>
-  <w:style w:type="character" w:default="1" w:styleId="DefaultParagraphFont">
-    <w:name w:val="Default Paragraph Font"/>
-    <w:uiPriority w:val="1"/>
-    <w:semiHidden/>
-    <w:unhideWhenUsed/>
-  </w:style>
-  <w:style w:type="table" w:default="1" w:styleId="TableNormal">
-    <w:name w:val="Normal Table"/>
-    <w:uiPriority w:val="99"/>
-    <w:semiHidden/>
-    <w:unhideWhenUsed/>
-    <w:tblPr>
-      <w:tblInd w:w="0" w:type="dxa"/>
-      <w:tblCellMar>
-        <w:top w:w="0" w:type="dxa"/>
-        <w:left w:w="108" w:type="dxa"/>
-        <w:bottom w:w="0" w:type="dxa"/>
-        <w:right w:w="108" w:type="dxa"/>
-      </w:tblCellMar>
-    </w:tblPr>
-  </w:style>
-  <w:style w:type="numbering" w:default="1" w:styleId="NoList">
-    <w:name w:val="No List"/>
-    <w:uiPriority w:val="99"/>
-    <w:semiHidden/>
-    <w:unhideWhenUsed/>
-  </w:style>
-  <w:style w:type="character" w:customStyle="1" w:styleId="Heading2Char">
-    <w:name w:val="Heading 2 Char"/>
-    <w:basedOn w:val="DefaultParagraphFont"/>
-    <w:link w:val="Heading2"/>
-    <w:uiPriority w:val="9"/>
-    <w:rsid w:val="00673AD6"/>
-    <w:rPr>
-      <w:rFonts w:asciiTheme="majorHAnsi" w:eastAsiaTheme="majorEastAsia" w:hAnsiTheme="majorHAnsi" w:cstheme="majorBidi"/>
-      <w:b/>
-      <w:bCs/>
-      <w:color w:val="4F81BD" w:themeColor="accent1"/>
-      <w:sz w:val="26"/>
-      <w:szCs w:val="26"/>
-    </w:rPr>
-  </w:style>
-  <w:style w:type="table" w:styleId="TableGrid">
-    <w:name w:val="Table Grid"/>
-    <w:basedOn w:val="TableNormal"/>
-    <w:uiPriority w:val="59"/>
-    <w:rsid w:val="00673AD6"/>
-    <w:pPr>
-      <w:spacing w:after="0" w:line="240" w:lineRule="auto"/>
-    </w:pPr>
-    <w:tblPr>
-      <w:tblInd w:w="0" w:type="dxa"/>
-      <w:tblBorders>
-        <w:top w:val="single" w:sz="4" w:space="0" w:color="auto"/>
-        <w:left w:val="single" w:sz="4" w:space="0" w:color="auto"/>
-        <w:bottom w:val="single" w:sz="4" w:space="0" w:color="auto"/>
-        <w:right w:val="single" w:sz="4" w:space="0" w:color="auto"/>
-        <w:insideH w:val="single" w:sz="4" w:space="0" w:color="auto"/>
-        <w:insideV w:val="single" w:sz="4" w:space="0" w:color="auto"/>
-      </w:tblBorders>
-      <w:tblCellMar>
-        <w:top w:w="0" w:type="dxa"/>
-        <w:left w:w="108" w:type="dxa"/>
-        <w:bottom w:w="0" w:type="dxa"/>
-        <w:right w:w="108" w:type="dxa"/>
-      </w:tblCellMar>
-    </w:tblPr>
-  </w:style>
-  <w:style w:type="paragraph" w:styleId="Subtitle">
-    <w:name w:val="Subtitle"/>
-    <w:basedOn w:val="Normal"/>
-    <w:next w:val="Normal"/>
-    <w:link w:val="SubtitleChar"/>
-    <w:uiPriority w:val="11"/>
-    <w:qFormat/>
-    <w:rsid w:val="00673AD6"/>
-    <w:pPr>
-      <w:numPr>
-        <w:ilvl w:val="1"/>
-      </w:numPr>
-    </w:pPr>
-    <w:rPr>
-      <w:rFonts w:asciiTheme="majorHAnsi" w:eastAsiaTheme="majorEastAsia" w:hAnsiTheme="majorHAnsi" w:cstheme="majorBidi"/>
-      <w:i/>
-      <w:iCs/>
-      <w:color w:val="4F81BD" w:themeColor="accent1"/>
-      <w:spacing w:val="15"/>
-      <w:sz w:val="24"/>
-      <w:szCs w:val="24"/>
-    </w:rPr>
-  </w:style>
-  <w:style w:type="character" w:customStyle="1" w:styleId="SubtitleChar">
-    <w:name w:val="Subtitle Char"/>
-    <w:basedOn w:val="DefaultParagraphFont"/>
-    <w:link w:val="Subtitle"/>
-    <w:uiPriority w:val="11"/>
-    <w:rsid w:val="00673AD6"/>
-    <w:rPr>
-      <w:rFonts w:asciiTheme="majorHAnsi" w:eastAsiaTheme="majorEastAsia" w:hAnsiTheme="majorHAnsi" w:cstheme="majorBidi"/>
-      <w:i/>
-      <w:iCs/>
-      <w:color w:val="4F81BD" w:themeColor="accent1"/>
-      <w:spacing w:val="15"/>
-      <w:sz w:val="24"/>
-      <w:szCs w:val="24"/>
-    </w:rPr>
-  </w:style>
-  <w:style w:type="character" w:styleId="IntenseEmphasis">
-    <w:name w:val="Intense Emphasis"/>
-    <w:basedOn w:val="DefaultParagraphFont"/>
-    <w:uiPriority w:val="21"/>
-    <w:qFormat/>
-    <w:rsid w:val="00673AD6"/>
-    <w:rPr>
-      <w:b/>
-      <w:bCs/>
-      <w:i/>
-      <w:iCs/>
-      <w:color w:val="4F81BD" w:themeColor="accent1"/>
-    </w:rPr>
-  </w:style>
-  <w:style w:type="paragraph" w:styleId="Title">
-    <w:name w:val="Title"/>
-    <w:basedOn w:val="Normal"/>
-    <w:next w:val="Normal"/>
-    <w:link w:val="TitleChar"/>
-    <w:uiPriority w:val="10"/>
-    <w:qFormat/>
-    <w:rsid w:val="00673AD6"/>
-    <w:pPr>
-      <w:pBdr>
-        <w:bottom w:val="single" w:sz="8" w:space="4" w:color="4F81BD" w:themeColor="accent1"/>
-      </w:pBdr>
-      <w:spacing w:after="300" w:line="240" w:lineRule="auto"/>
-      <w:contextualSpacing/>
-    </w:pPr>
-    <w:rPr>
-      <w:rFonts w:asciiTheme="majorHAnsi" w:eastAsiaTheme="majorEastAsia" w:hAnsiTheme="majorHAnsi" w:cstheme="majorBidi"/>
-      <w:color w:val="17365D" w:themeColor="text2" w:themeShade="BF"/>
-      <w:spacing w:val="5"/>
-      <w:kern w:val="28"/>
-      <w:sz w:val="52"/>
-      <w:szCs w:val="52"/>
-    </w:rPr>
-  </w:style>
-  <w:style w:type="character" w:customStyle="1" w:styleId="TitleChar">
-    <w:name w:val="Title Char"/>
-    <w:basedOn w:val="DefaultParagraphFont"/>
-    <w:link w:val="Title"/>
-    <w:uiPriority w:val="10"/>
-    <w:rsid w:val="00673AD6"/>
-    <w:rPr>
-      <w:rFonts w:asciiTheme="majorHAnsi" w:eastAsiaTheme="majorEastAsia" w:hAnsiTheme="majorHAnsi" w:cstheme="majorBidi"/>
-      <w:color w:val="17365D" w:themeColor="text2" w:themeShade="BF"/>
-      <w:spacing w:val="5"/>
-      <w:kern w:val="28"/>
-      <w:sz w:val="52"/>
-      <w:szCs w:val="52"/>
-    </w:rPr>
-  </w:style>
-  <w:style w:type="character" w:customStyle="1" w:styleId="Heading1Char">
-    <w:name w:val="Heading 1 Char"/>
-    <w:basedOn w:val="DefaultParagraphFont"/>
-    <w:link w:val="Heading1"/>
-    <w:uiPriority w:val="9"/>
-    <w:rsid w:val="004C0E51"/>
-    <w:rPr>
-      <w:rFonts w:asciiTheme="majorHAnsi" w:eastAsiaTheme="majorEastAsia" w:hAnsiTheme="majorHAnsi" w:cstheme="majorBidi"/>
-      <w:b/>
-      <w:bCs/>
-      <w:color w:val="365F91" w:themeColor="accent1" w:themeShade="BF"/>
-      <w:sz w:val="28"/>
-      <w:szCs w:val="28"/>
-    </w:rPr>
-  </w:style>
-  <w:style w:type="character" w:customStyle="1" w:styleId="Heading3Char">
-    <w:name w:val="Heading 3 Char"/>
-    <w:basedOn w:val="DefaultParagraphFont"/>
-    <w:link w:val="Heading3"/>
-    <w:uiPriority w:val="9"/>
-    <w:rsid w:val="004C0E51"/>
-    <w:rPr>
-      <w:rFonts w:asciiTheme="majorHAnsi" w:eastAsiaTheme="majorEastAsia" w:hAnsiTheme="majorHAnsi" w:cstheme="majorBidi"/>
-      <w:b/>
-      <w:bCs/>
-      <w:color w:val="4F81BD" w:themeColor="accent1"/>
-    </w:rPr>
-  </w:style>
-  <w:style w:type="paragraph" w:styleId="ListParagraph">
-    <w:name w:val="List Paragraph"/>
-    <w:basedOn w:val="Normal"/>
-    <w:uiPriority w:val="34"/>
-    <w:qFormat/>
-    <w:rsid w:val="0048650A"/>
-    <w:pPr>
-      <w:ind w:left="720"/>
-      <w:contextualSpacing/>
-    </w:pPr>
-  </w:style>
-</w:styles>
-</file>
-
-<file path=word/stylesWithEffects.xml><?xml version="1.0" encoding="utf-8"?>
-<w:styles xmlns:wpc="http://schemas.microsoft.com/office/word/2010/wordprocessingCanvas" xmlns:mc="http://schemas.openxmlformats.org/markup-compatibility/2006" xmlns:o="urn:schemas-microsoft-com:office:office" xmlns:r="http://schemas.openxmlformats.org/officeDocument/2006/relationships" xmlns:m="http://schemas.openxmlformats.org/officeDocument/2006/math" xmlns:v="urn:schemas-microsoft-com:vml" xmlns:wp14="http://schemas.microsoft.com/office/word/2010/wordprocessingDrawing" xmlns:wp="http://schemas.openxmlformats.org/drawingml/2006/wordprocessingDrawing" xmlns:w10="urn:schemas-microsoft-com:office:word" xmlns:w="http://schemas.openxmlformats.org/wordprocessingml/2006/main" xmlns:w14="http://schemas.microsoft.com/office/word/2010/wordml" xmlns:wpg="http://schemas.microsoft.com/office/word/2010/wordprocessingGroup" xmlns:wpi="http://schemas.microsoft.com/office/word/2010/wordprocessingInk" xmlns:wne="http://schemas.microsoft.com/office/word/2006/wordml" xmlns:wps="http://schemas.microsoft.com/office/word/2010/wordprocessingShape" mc:Ignorable="w14 wp14">
-  <w:docDefaults>
-    <w:rPrDefault>
-      <w:rPr>
-        <w:rFonts w:asciiTheme="minorHAnsi" w:eastAsiaTheme="minorHAnsi" w:hAnsiTheme="minorHAnsi" w:cstheme="minorBidi"/>
-        <w:sz w:val="22"/>
-        <w:szCs w:val="22"/>
-        <w:lang w:val="en-US" w:eastAsia="en-US" w:bidi="ar-SA"/>
-      </w:rPr>
-    </w:rPrDefault>
-    <w:pPrDefault>
-      <w:pPr>
-        <w:spacing w:after="200" w:line="276" w:lineRule="auto"/>
-      </w:pPr>
-    </w:pPrDefault>
-  </w:docDefaults>
-  <w:latentStyles w:defLockedState="0" w:defUIPriority="99" w:defSemiHidden="1" w:defUnhideWhenUsed="1" w:defQFormat="0" w:count="267">
-    <w:lsdException w:name="Normal" w:semiHidden="0" w:uiPriority="0" w:unhideWhenUsed="0" w:qFormat="1"/>
-    <w:lsdException w:name="heading 1" w:semiHidden="0" w:uiPriority="9" w:unhideWhenUsed="0" w:qFormat="1"/>
-    <w:lsdException w:name="heading 2" w:uiPriority="9" w:qFormat="1"/>
-    <w:lsdException w:name="heading 3" w:uiPriority="9" w:qFormat="1"/>
-    <w:lsdException w:name="heading 4" w:uiPriority="9" w:qFormat="1"/>
-    <w:lsdException w:name="heading 5" w:uiPriority="9" w:qFormat="1"/>
-    <w:lsdException w:name="heading 6" w:uiPriority="9" w:qFormat="1"/>
-    <w:lsdException w:name="heading 7" w:uiPriority="9" w:qFormat="1"/>
-    <w:lsdException w:name="heading 8" w:uiPriority="9" w:qFormat="1"/>
-    <w:lsdException w:name="heading 9" w:uiPriority="9" w:qFormat="1"/>
-    <w:lsdException w:name="toc 1" w:uiPriority="39"/>
-    <w:lsdException w:name="toc 2" w:uiPriority="39"/>
-    <w:lsdException w:name="toc 3" w:uiPriority="39"/>
-    <w:lsdException w:name="toc 4" w:uiPriority="39"/>
-    <w:lsdException w:name="toc 5" w:uiPriority="39"/>
-    <w:lsdException w:name="toc 6" w:uiPriority="39"/>
-    <w:lsdException w:name="toc 7" w:uiPriority="39"/>
-    <w:lsdException w:name="toc 8" w:uiPriority="39"/>
-    <w:lsdException w:name="toc 9" w:uiPriority="39"/>
-    <w:lsdException w:name="caption" w:uiPriority="35" w:qFormat="1"/>
-    <w:lsdException w:name="Title" w:semiHidden="0" w:uiPriority="10" w:unhideWhenUsed="0" w:qFormat="1"/>
-    <w:lsdException w:name="Default Paragraph Font" w:uiPriority="1"/>
-    <w:lsdException w:name="Subtitle" w:semiHidden="0" w:uiPriority="11" w:unhideWhenUsed="0" w:qFormat="1"/>
-    <w:lsdException w:name="Strong" w:semiHidden="0" w:uiPriority="22" w:unhideWhenUsed="0" w:qFormat="1"/>
-    <w:lsdException w:name="Emphasis" w:semiHidden="0" w:uiPriority="20" w:unhideWhenUsed="0" w:qFormat="1"/>
-    <w:lsdException w:name="Table Grid" w:semiHidden="0" w:uiPriority="59" w:unhideWhenUsed="0"/>
-    <w:lsdException w:name="Placeholder Text" w:unhideWhenUsed="0"/>
-    <w:lsdException w:name="No Spacing" w:semiHidden="0" w:uiPriority="1" w:unhideWhenUsed="0" w:qFormat="1"/>
-    <w:lsdException w:name="Light Shading" w:semiHidden="0" w:uiPriority="60" w:unhideWhenUsed="0"/>
-    <w:lsdException w:name="Light List" w:semiHidden="0" w:uiPriority="61" w:unhideWhenUsed="0"/>
-    <w:lsdException w:name="Light Grid" w:semiHidden="0" w:uiPriority="62" w:unhideWhenUsed="0"/>
-    <w:lsdException w:name="Medium Shading 1" w:semiHidden="0" w:uiPriority="63" w:unhideWhenUsed="0"/>
-    <w:lsdException w:name="Medium Shading 2" w:semiHidden="0" w:uiPriority="64" w:unhideWhenUsed="0"/>
-    <w:lsdException w:name="Medium List 1" w:semiHidden="0" w:uiPriority="65" w:unhideWhenUsed="0"/>
-    <w:lsdException w:name="Medium List 2" w:semiHidden="0" w:uiPriority="66" w:unhideWhenUsed="0"/>
-    <w:lsdException w:name="Medium Grid 1" w:semiHidden="0" w:uiPriority="67" w:unhideWhenUsed="0"/>
-    <w:lsdException w:name="Medium Grid 2" w:semiHidden="0" w:uiPriority="68" w:unhideWhenUsed="0"/>
-    <w:lsdException w:name="Medium Grid 3" w:semiHidden="0" w:uiPriority="69" w:unhideWhenUsed="0"/>
-    <w:lsdException w:name="Dark List" w:semiHidden="0" w:uiPriority="70" w:unhideWhenUsed="0"/>
-    <w:lsdException w:name="Colorful Shading" w:semiHidden="0" w:uiPriority="71" w:unhideWhenUsed="0"/>
-    <w:lsdException w:name="Colorful List" w:semiHidden="0" w:uiPriority="72" w:unhideWhenUsed="0"/>
-    <w:lsdException w:name="Colorful Grid" w:semiHidden="0" w:uiPriority="73" w:unhideWhenUsed="0"/>
-    <w:lsdException w:name="Light Shading Accent 1" w:semiHidden="0" w:uiPriority="60" w:unhideWhenUsed="0"/>
-    <w:lsdException w:name="Light List Accent 1" w:semiHidden="0" w:uiPriority="61" w:unhideWhenUsed="0"/>
-    <w:lsdException w:name="Light Grid Accent 1" w:semiHidden="0" w:uiPriority="62" w:unhideWhenUsed="0"/>
-    <w:lsdException w:name="Medium Shading 1 Accent 1" w:semiHidden="0" w:uiPriority="63" w:unhideWhenUsed="0"/>
-    <w:lsdException w:name="Medium Shading 2 Accent 1" w:semiHidden="0" w:uiPriority="64" w:unhideWhenUsed="0"/>
-    <w:lsdException w:name="Medium List 1 Accent 1" w:semiHidden="0" w:uiPriority="65" w:unhideWhenUsed="0"/>
-    <w:lsdException w:name="Revision" w:unhideWhenUsed="0"/>
-    <w:lsdException w:name="List Paragraph" w:semiHidden="0" w:uiPriority="34" w:unhideWhenUsed="0" w:qFormat="1"/>
-    <w:lsdException w:name="Quote" w:semiHidden="0" w:uiPriority="29" w:unhideWhenUsed="0" w:qFormat="1"/>
-    <w:lsdException w:name="Intense Quote" w:semiHidden="0" w:uiPriority="30" w:unhideWhenUsed="0" w:qFormat="1"/>
-    <w:lsdException w:name="Medium List 2 Accent 1" w:semiHidden="0" w:uiPriority="66" w:unhideWhenUsed="0"/>
-    <w:lsdException w:name="Medium Grid 1 Accent 1" w:semiHidden="0" w:uiPriority="67" w:unhideWhenUsed="0"/>
-    <w:lsdException w:name="Medium Grid 2 Accent 1" w:semiHidden="0" w:uiPriority="68" w:unhideWhenUsed="0"/>
-    <w:lsdException w:name="Medium Grid 3 Accent 1" w:semiHidden="0" w:uiPriority="69" w:unhideWhenUsed="0"/>
-    <w:lsdException w:name="Dark List Accent 1" w:semiHidden="0" w:uiPriority="70" w:unhideWhenUsed="0"/>
-    <w:lsdException w:name="Colorful Shading Accent 1" w:semiHidden="0" w:uiPriority="71" w:unhideWhenUsed="0"/>
-    <w:lsdException w:name="Colorful List Accent 1" w:semiHidden="0" w:uiPriority="72" w:unhideWhenUsed="0"/>
-    <w:lsdException w:name="Colorful Grid Accent 1" w:semiHidden="0" w:uiPriority="73" w:unhideWhenUsed="0"/>
-    <w:lsdException w:name="Light Shading Accent 2" w:semiHidden="0" w:uiPriority="60" w:unhideWhenUsed="0"/>
-    <w:lsdException w:name="Light List Accent 2" w:semiHidden="0" w:uiPriority="61" w:unhideWhenUsed="0"/>
-    <w:lsdException w:name="Light Grid Accent 2" w:semiHidden="0" w:uiPriority="62" w:unhideWhenUsed="0"/>
-    <w:lsdException w:name="Medium Shading 1 Accent 2" w:semiHidden="0" w:uiPriority="63" w:unhideWhenUsed="0"/>
-    <w:lsdException w:name="Medium Shading 2 Accent 2" w:semiHidden="0" w:uiPriority="64" w:unhideWhenUsed="0"/>
-    <w:lsdException w:name="Medium List 1 Accent 2" w:semiHidden="0" w:uiPriority="65" w:unhideWhenUsed="0"/>
-    <w:lsdException w:name="Medium List 2 Accent 2" w:semiHidden="0" w:uiPriority="66" w:unhideWhenUsed="0"/>
-    <w:lsdException w:name="Medium Grid 1 Accent 2" w:semiHidden="0" w:uiPriority="67" w:unhideWhenUsed="0"/>
-    <w:lsdException w:name="Medium Grid 2 Accent 2" w:semiHidden="0" w:uiPriority="68" w:unhideWhenUsed="0"/>
-    <w:lsdException w:name="Medium Grid 3 Accent 2" w:semiHidden="0" w:uiPriority="69" w:unhideWhenUsed="0"/>
-    <w:lsdException w:name="Dark List Accent 2" w:semiHidden="0" w:uiPriority="70" w:unhideWhenUsed="0"/>
-    <w:lsdException w:name="Colorful Shading Accent 2" w:semiHidden="0" w:uiPriority="71" w:unhideWhenUsed="0"/>
-    <w:lsdException w:name="Colorful List Accent 2" w:semiHidden="0" w:uiPriority="72" w:unhideWhenUsed="0"/>
-    <w:lsdException w:name="Colorful Grid Accent 2" w:semiHidden="0" w:uiPriority="73" w:unhideWhenUsed="0"/>
-    <w:lsdException w:name="Light Shading Accent 3" w:semiHidden="0" w:uiPriority="60" w:unhideWhenUsed="0"/>
-    <w:lsdException w:name="Light List Accent 3" w:semiHidden="0" w:uiPriority="61" w:unhideWhenUsed="0"/>
-    <w:lsdException w:name="Light Grid Accent 3" w:semiHidden="0" w:uiPriority="62" w:unhideWhenUsed="0"/>
-    <w:lsdException w:name="Medium Shading 1 Accent 3" w:semiHidden="0" w:uiPriority="63" w:unhideWhenUsed="0"/>
-    <w:lsdException w:name="Medium Shading 2 Accent 3" w:semiHidden="0" w:uiPriority="64" w:unhideWhenUsed="0"/>
-    <w:lsdException w:name="Medium List 1 Accent 3" w:semiHidden="0" w:uiPriority="65" w:unhideWhenUsed="0"/>
-    <w:lsdException w:name="Medium List 2 Accent 3" w:semiHidden="0" w:uiPriority="66" w:unhideWhenUsed="0"/>
-    <w:lsdException w:name="Medium Grid 1 Accent 3" w:semiHidden="0" w:uiPriority="67" w:unhideWhenUsed="0"/>
-    <w:lsdException w:name="Medium Grid 2 Accent 3" w:semiHidden="0" w:uiPriority="68" w:unhideWhenUsed="0"/>
-    <w:lsdException w:name="Medium Grid 3 Accent 3" w:semiHidden="0" w:uiPriority="69" w:unhideWhenUsed="0"/>
-    <w:lsdException w:name="Dark List Accent 3" w:semiHidden="0" w:uiPriority="70" w:unhideWhenUsed="0"/>
-    <w:lsdException w:name="Colorful Shading Accent 3" w:semiHidden="0" w:uiPriority="71" w:unhideWhenUsed="0"/>
-    <w:lsdException w:name="Colorful List Accent 3" w:semiHidden="0" w:uiPriority="72" w:unhideWhenUsed="0"/>
-    <w:lsdException w:name="Colorful Grid Accent 3" w:semiHidden="0" w:uiPriority="73" w:unhideWhenUsed="0"/>
-    <w:lsdException w:name="Light Shading Accent 4" w:semiHidden="0" w:uiPriority="60" w:unhideWhenUsed="0"/>
-    <w:lsdException w:name="Light List Accent 4" w:semiHidden="0" w:uiPriority="61" w:unhideWhenUsed="0"/>
-    <w:lsdException w:name="Light Grid Accent 4" w:semiHidden="0" w:uiPriority="62" w:unhideWhenUsed="0"/>
-    <w:lsdException w:name="Medium Shading 1 Accent 4" w:semiHidden="0" w:uiPriority="63" w:unhideWhenUsed="0"/>
-    <w:lsdException w:name="Medium Shading 2 Accent 4" w:semiHidden="0" w:uiPriority="64" w:unhideWhenUsed="0"/>
-    <w:lsdException w:name="Medium List 1 Accent 4" w:semiHidden="0" w:uiPriority="65" w:unhideWhenUsed="0"/>
-    <w:lsdException w:name="Medium List 2 Accent 4" w:semiHidden="0" w:uiPriority="66" w:unhideWhenUsed="0"/>
-    <w:lsdException w:name="Medium Grid 1 Accent 4" w:semiHidden="0" w:uiPriority="67" w:unhideWhenUsed="0"/>
-    <w:lsdException w:name="Medium Grid 2 Accent 4" w:semiHidden="0" w:uiPriority="68" w:unhideWhenUsed="0"/>
-    <w:lsdException w:name="Medium Grid 3 Accent 4" w:semiHidden="0" w:uiPriority="69" w:unhideWhenUsed="0"/>
-    <w:lsdException w:name="Dark List Accent 4" w:semiHidden="0" w:uiPriority="70" w:unhideWhenUsed="0"/>
-    <w:lsdException w:name="Colorful Shading Accent 4" w:semiHidden="0" w:uiPriority="71" w:unhideWhenUsed="0"/>
-    <w:lsdException w:name="Colorful List Accent 4" w:semiHidden="0" w:uiPriority="72" w:unhideWhenUsed="0"/>
-    <w:lsdException w:name="Colorful Grid Accent 4" w:semiHidden="0" w:uiPriority="73" w:unhideWhenUsed="0"/>
-    <w:lsdException w:name="Light Shading Accent 5" w:semiHidden="0" w:uiPriority="60" w:unhideWhenUsed="0"/>
-    <w:lsdException w:name="Light List Accent 5" w:semiHidden="0" w:uiPriority="61" w:unhideWhenUsed="0"/>
-    <w:lsdException w:name="Light Grid Accent 5" w:semiHidden="0" w:uiPriority="62" w:unhideWhenUsed="0"/>
-    <w:lsdException w:name="Medium Shading 1 Accent 5" w:semiHidden="0" w:uiPriority="63" w:unhideWhenUsed="0"/>
-    <w:lsdException w:name="Medium Shading 2 Accent 5" w:semiHidden="0" w:uiPriority="64" w:unhideWhenUsed="0"/>
-    <w:lsdException w:name="Medium List 1 Accent 5" w:semiHidden="0" w:uiPriority="65" w:unhideWhenUsed="0"/>
-    <w:lsdException w:name="Medium List 2 Accent 5" w:semiHidden="0" w:uiPriority="66" w:unhideWhenUsed="0"/>
-    <w:lsdException w:name="Medium Grid 1 Accent 5" w:semiHidden="0" w:uiPriority="67" w:unhideWhenUsed="0"/>
-    <w:lsdException w:name="Medium Grid 2 Accent 5" w:semiHidden="0" w:uiPriority="68" w:unhideWhenUsed="0"/>
-    <w:lsdException w:name="Medium Grid 3 Accent 5" w:semiHidden="0" w:uiPriority="69" w:unhideWhenUsed="0"/>
-    <w:lsdException w:name="Dark List Accent 5" w:semiHidden="0" w:uiPriority="70" w:unhideWhenUsed="0"/>
-    <w:lsdException w:name="Colorful Shading Accent 5" w:semiHidden="0" w:uiPriority="71" w:unhideWhenUsed="0"/>
-    <w:lsdException w:name="Colorful List Accent 5" w:semiHidden="0" w:uiPriority="72" w:unhideWhenUsed="0"/>
-    <w:lsdException w:name="Colorful Grid Accent 5" w:semiHidden="0" w:uiPriority="73" w:unhideWhenUsed="0"/>
-    <w:lsdException w:name="Light Shading Accent 6" w:semiHidden="0" w:uiPriority="60" w:unhideWhenUsed="0"/>
-    <w:lsdException w:name="Light List Accent 6" w:semiHidden="0" w:uiPriority="61" w:unhideWhenUsed="0"/>
-    <w:lsdException w:name="Light Grid Accent 6" w:semiHidden="0" w:uiPriority="62" w:unhideWhenUsed="0"/>
-    <w:lsdException w:name="Medium Shading 1 Accent 6" w:semiHidden="0" w:uiPriority="63" w:unhideWhenUsed="0"/>
-    <w:lsdException w:name="Medium Shading 2 Accent 6" w:semiHidden="0" w:uiPriority="64" w:unhideWhenUsed="0"/>
-    <w:lsdException w:name="Medium List 1 Accent 6" w:semiHidden="0" w:uiPriority="65" w:unhideWhenUsed="0"/>
-    <w:lsdException w:name="Medium List 2 Accent 6" w:semiHidden="0" w:uiPriority="66" w:unhideWhenUsed="0"/>
-    <w:lsdException w:name="Medium Grid 1 Accent 6" w:semiHidden="0" w:uiPriority="67" w:unhideWhenUsed="0"/>
-    <w:lsdException w:name="Medium Grid 2 Accent 6" w:semiHidden="0" w:uiPriority="68" w:unhideWhenUsed="0"/>
-    <w:lsdException w:name="Medium Grid 3 Accent 6" w:semiHidden="0" w:uiPriority="69" w:unhideWhenUsed="0"/>
-    <w:lsdException w:name="Dark List Accent 6" w:semiHidden="0" w:uiPriority="70" w:unhideWhenUsed="0"/>
-    <w:lsdException w:name="Colorful Shading Accent 6" w:semiHidden="0" w:uiPriority="71" w:unhideWhenUsed="0"/>
-    <w:lsdException w:name="Colorful List Accent 6" w:semiHidden="0" w:uiPriority="72" w:unhideWhenUsed="0"/>
-    <w:lsdException w:name="Colorful Grid Accent 6" w:semiHidden="0" w:uiPriority="73" w:unhideWhenUsed="0"/>
-    <w:lsdException w:name="Subtle Emphasis" w:semiHidden="0" w:uiPriority="19" w:unhideWhenUsed="0" w:qFormat="1"/>
-    <w:lsdException w:name="Intense Emphasis" w:semiHidden="0" w:uiPriority="21" w:unhideWhenUsed="0" w:qFormat="1"/>
-    <w:lsdException w:name="Subtle Reference" w:semiHidden="0" w:uiPriority="31" w:unhideWhenUsed="0" w:qFormat="1"/>
-    <w:lsdException w:name="Intense Reference" w:semiHidden="0" w:uiPriority="32" w:unhideWhenUsed="0" w:qFormat="1"/>
-    <w:lsdException w:name="Book Title" w:semiHidden="0" w:uiPriority="33" w:unhideWhenUsed="0" w:qFormat="1"/>
-    <w:lsdException w:name="Bibliography" w:uiPriority="37"/>
-    <w:lsdException w:name="TOC Heading" w:uiPriority="39" w:qFormat="1"/>
+  <w:latentStyles w:defLockedState="0" w:defUIPriority="99" w:defSemiHidden="0" w:defUnhideWhenUsed="0" w:defQFormat="0" w:count="382">
+    <w:lsdException w:name="Normal" w:uiPriority="0" w:qFormat="1"/>
+    <w:lsdException w:name="heading 1" w:uiPriority="9" w:qFormat="1"/>
+    <w:lsdException w:name="heading 2" w:semiHidden="1" w:uiPriority="9" w:unhideWhenUsed="1" w:qFormat="1"/>
+    <w:lsdException w:name="heading 3" w:semiHidden="1" w:uiPriority="9" w:unhideWhenUsed="1" w:qFormat="1"/>
+    <w:lsdException w:name="heading 4" w:semiHidden="1" w:uiPriority="9" w:unhideWhenUsed="1" w:qFormat="1"/>
+    <w:lsdException w:name="heading 5" w:semiHidden="1" w:uiPriority="9" w:unhideWhenUsed="1" w:qFormat="1"/>
+    <w:lsdException w:name="heading 6" w:semiHidden="1" w:uiPriority="9" w:unhideWhenUsed="1" w:qFormat="1"/>
+    <w:lsdException w:name="heading 7" w:semiHidden="1" w:uiPriority="9" w:unhideWhenUsed="1" w:qFormat="1"/>
+    <w:lsdException w:name="heading 8" w:semiHidden="1" w:uiPriority="9" w:unhideWhenUsed="1" w:qFormat="1"/>
+    <w:lsdException w:name="heading 9" w:semiHidden="1" w:uiPriority="9" w:unhideWhenUsed="1" w:qFormat="1"/>
+    <w:lsdException w:name="index 1" w:semiHidden="1" w:unhideWhenUsed="1"/>
+    <w:lsdException w:name="index 2" w:semiHidden="1" w:unhideWhenUsed="1"/>
+    <w:lsdException w:name="index 3" w:semiHidden="1" w:unhideWhenUsed="1"/>
+    <w:lsdException w:name="index 4" w:semiHidden="1" w:unhideWhenUsed="1"/>
+    <w:lsdException w:name="index 5" w:semiHidden="1" w:unhideWhenUsed="1"/>
+    <w:lsdException w:name="index 6" w:semiHidden="1" w:unhideWhenUsed="1"/>
+    <w:lsdException w:name="index 7" w:semiHidden="1" w:unhideWhenUsed="1"/>
+    <w:lsdException w:name="index 8" w:semiHidden="1" w:unhideWhenUsed="1"/>
+    <w:lsdException w:name="index 9" w:semiHidden="1" w:unhideWhenUsed="1"/>
+    <w:lsdException w:name="toc 1" w:semiHidden="1" w:uiPriority="39" w:unhideWhenUsed="1"/>
+    <w:lsdException w:name="toc 2" w:semiHidden="1" w:uiPriority="39" w:unhideWhenUsed="1"/>
+    <w:lsdException w:name="toc 3" w:semiHidden="1" w:uiPriority="39" w:unhideWhenUsed="1"/>
+    <w:lsdException w:name="toc 4" w:semiHidden="1" w:uiPriority="39" w:unhideWhenUsed="1"/>
+    <w:lsdException w:name="toc 5" w:semiHidden="1" w:uiPriority="39" w:unhideWhenUsed="1"/>
+    <w:lsdException w:name="toc 6" w:semiHidden="1" w:uiPriority="39" w:unhideWhenUsed="1"/>
+    <w:lsdException w:name="toc 7" w:semiHidden="1" w:uiPriority="39" w:unhideWhenUsed="1"/>
+    <w:lsdException w:name="toc 8" w:semiHidden="1" w:uiPriority="39" w:unhideWhenUsed="1"/>
+    <w:lsdException w:name="toc 9" w:semiHidden="1" w:uiPriority="39" w:unhideWhenUsed="1"/>
+    <w:lsdException w:name="Normal Indent" w:semiHidden="1" w:unhideWhenUsed="1"/>
+    <w:lsdException w:name="footnote text" w:semiHidden="1" w:unhideWhenUsed="1"/>
+    <w:lsdException w:name="annotation text" w:semiHidden="1" w:unhideWhenUsed="1"/>
+    <w:lsdException w:name="header" w:semiHidden="1" w:unhideWhenUsed="1"/>
+    <w:lsdException w:name="footer" w:semiHidden="1" w:unhideWhenUsed="1"/>
+    <w:lsdException w:name="index heading" w:semiHidden="1" w:unhideWhenUsed="1"/>
+    <w:lsdException w:name="caption" w:semiHidden="1" w:uiPriority="35" w:unhideWhenUsed="1" w:qFormat="1"/>
+    <w:lsdException w:name="table of figures" w:semiHidden="1" w:unhideWhenUsed="1"/>
+    <w:lsdException w:name="envelope address" w:semiHidden="1" w:unhideWhenUsed="1"/>
+    <w:lsdException w:name="envelope return" w:semiHidden="1" w:unhideWhenUsed="1"/>
+    <w:lsdException w:name="footnote reference" w:semiHidden="1" w:unhideWhenUsed="1"/>
+    <w:lsdException w:name="annotation reference" w:semiHidden="1" w:unhideWhenUsed="1"/>
+    <w:lsdException w:name="line number" w:semiHidden="1" w:unhideWhenUsed="1"/>
+    <w:lsdException w:name="page number" w:semiHidden="1" w:unhideWhenUsed="1"/>
+    <w:lsdException w:name="endnote reference" w:semiHidden="1" w:unhideWhenUsed="1"/>
+    <w:lsdException w:name="endnote text" w:semiHidden="1" w:unhideWhenUsed="1"/>
+    <w:lsdException w:name="table of authorities" w:semiHidden="1" w:unhideWhenUsed="1"/>
+    <w:lsdException w:name="macro" w:semiHidden="1" w:unhideWhenUsed="1"/>
+    <w:lsdException w:name="toa heading" w:semiHidden="1" w:unhideWhenUsed="1"/>
+    <w:lsdException w:name="List" w:semiHidden="1" w:unhideWhenUsed="1"/>
+    <w:lsdException w:name="List Bullet" w:semiHidden="1" w:unhideWhenUsed="1"/>
+    <w:lsdException w:name="List Number" w:semiHidden="1" w:unhideWhenUsed="1"/>
+    <w:lsdException w:name="List 2" w:semiHidden="1" w:unhideWhenUsed="1"/>
+    <w:lsdException w:name="List 3" w:semiHidden="1" w:unhideWhenUsed="1"/>
+    <w:lsdException w:name="List 4" w:semiHidden="1" w:unhideWhenUsed="1"/>
+    <w:lsdException w:name="List 5" w:semiHidden="1" w:unhideWhenUsed="1"/>
+    <w:lsdException w:name="List Bullet 2" w:semiHidden="1" w:unhideWhenUsed="1"/>
+    <w:lsdException w:name="List Bullet 3" w:semiHidden="1" w:unhideWhenUsed="1"/>
+    <w:lsdException w:name="List Bullet 4" w:semiHidden="1" w:unhideWhenUsed="1"/>
+    <w:lsdException w:name="List Bullet 5" w:semiHidden="1" w:unhideWhenUsed="1"/>
+    <w:lsdException w:name="List Number 2" w:semiHidden="1" w:unhideWhenUsed="1"/>
+    <w:lsdException w:name="List Number 3" w:semiHidden="1" w:unhideWhenUsed="1"/>
+    <w:lsdException w:name="List Number 4" w:semiHidden="1" w:unhideWhenUsed="1"/>
+    <w:lsdException w:name="List Number 5" w:semiHidden="1" w:unhideWhenUsed="1"/>
+    <w:lsdException w:name="Title" w:uiPriority="10" w:qFormat="1"/>
+    <w:lsdException w:name="Closing" w:semiHidden="1" w:unhideWhenUsed="1"/>
+    <w:lsdException w:name="Signature" w:semiHidden="1" w:unhideWhenUsed="1"/>
+    <w:lsdException w:name="Default Paragraph Font" w:semiHidden="1" w:uiPriority="1" w:unhideWhenUsed="1"/>
+    <w:lsdException w:name="Body Text" w:semiHidden="1" w:unhideWhenUsed="1"/>
+    <w:lsdException w:name="Body Text Indent" w:semiHidden="1" w:unhideWhenUsed="1"/>
+    <w:lsdException w:name="List Continue" w:semiHidden="1" w:unhideWhenUsed="1"/>
+    <w:lsdException w:name="List Continue 2" w:semiHidden="1" w:unhideWhenUsed="1"/>
+    <w:lsdException w:name="List Continue 3" w:semiHidden="1" w:unhideWhenUsed="1"/>
+    <w:lsdException w:name="List Continue 4" w:semiHidden="1" w:unhideWhenUsed="1"/>
+    <w:lsdException w:name="List Continue 5" w:semiHidden="1" w:unhideWhenUsed="1"/>
+    <w:lsdException w:name="Message Header" w:semiHidden="1" w:unhideWhenUsed="1"/>
+    <w:lsdException w:name="Subtitle" w:uiPriority="11" w:qFormat="1"/>
+    <w:lsdException w:name="Salutation" w:semiHidden="1" w:unhideWhenUsed="1"/>
+    <w:lsdException w:name="Date" w:semiHidden="1" w:unhideWhenUsed="1"/>
+    <w:lsdException w:name="Body Text First Indent" w:semiHidden="1" w:unhideWhenUsed="1"/>
+    <w:lsdException w:name="Body Text First Indent 2" w:semiHidden="1" w:unhideWhenUsed="1"/>
+    <w:lsdException w:name="Note Heading" w:semiHidden="1" w:unhideWhenUsed="1"/>
+    <w:lsdException w:name="Body Text 2" w:semiHidden="1" w:unhideWhenUsed="1"/>
+    <w:lsdException w:name="Body Text 3" w:semiHidden="1" w:unhideWhenUsed="1"/>
+    <w:lsdException w:name="Body Text Indent 2" w:semiHidden="1" w:unhideWhenUsed="1"/>
+    <w:lsdException w:name="Body Text Indent 3" w:semiHidden="1" w:unhideWhenUsed="1"/>
+    <w:lsdException w:name="Block Text" w:semiHidden="1" w:unhideWhenUsed="1"/>
+    <w:lsdException w:name="Hyperlink" w:semiHidden="1" w:unhideWhenUsed="1"/>
+    <w:lsdException w:name="FollowedHyperlink" w:semiHidden="1" w:unhideWhenUsed="1"/>
+    <w:lsdException w:name="Strong" w:uiPriority="22" w:qFormat="1"/>
+    <w:lsdException w:name="Emphasis" w:uiPriority="20" w:qFormat="1"/>
+    <w:lsdException w:name="Document Map" w:semiHidden="1" w:unhideWhenUsed="1"/>
+    <w:lsdException w:name="Plain Text" w:semiHidden="1" w:unhideWhenUsed="1"/>
+    <w:lsdException w:name="E-mail Signature" w:semiHidden="1" w:unhideWhenUsed="1"/>
+    <w:lsdException w:name="HTML Top of Form" w:semiHidden="1" w:unhideWhenUsed="1"/>
+    <w:lsdException w:name="HTML Bottom of Form" w:semiHidden="1" w:unhideWhenUsed="1"/>
+    <w:lsdException w:name="Normal (Web)" w:semiHidden="1" w:unhideWhenUsed="1"/>
+    <w:lsdException w:name="HTML Acronym" w:semiHidden="1" w:unhideWhenUsed="1"/>
+    <w:lsdException w:name="HTML Address" w:semiHidden="1" w:unhideWhenUsed="1"/>
+    <w:lsdException w:name="HTML Cite" w:semiHidden="1" w:unhideWhenUsed="1"/>
+    <w:lsdException w:name="HTML Code" w:semiHidden="1" w:unhideWhenUsed="1"/>
+    <w:lsdException w:name="HTML Definition" w:semiHidden="1" w:unhideWhenUsed="1"/>
+    <w:lsdException w:name="HTML Keyboard" w:semiHidden="1" w:unhideWhenUsed="1"/>
+    <w:lsdException w:name="HTML Preformatted" w:semiHidden="1" w:unhideWhenUsed="1"/>
+    <w:lsdException w:name="HTML Sample" w:semiHidden="1" w:unhideWhenUsed="1"/>
+    <w:lsdException w:name="HTML Typewriter" w:semiHidden="1" w:unhideWhenUsed="1"/>
+    <w:lsdException w:name="HTML Variable" w:semiHidden="1" w:unhideWhenUsed="1"/>
+    <w:lsdException w:name="Normal Table" w:semiHidden="1" w:unhideWhenUsed="1"/>
+    <w:lsdException w:name="annotation subject" w:semiHidden="1" w:unhideWhenUsed="1"/>
+    <w:lsdException w:name="No List" w:semiHidden="1" w:unhideWhenUsed="1"/>
+    <w:lsdException w:name="Outline List 1" w:semiHidden="1" w:unhideWhenUsed="1"/>
+    <w:lsdException w:name="Outline List 2" w:semiHidden="1" w:unhideWhenUsed="1"/>
+    <w:lsdException w:name="Outline List 3" w:semiHidden="1" w:unhideWhenUsed="1"/>
+    <w:lsdException w:name="Table Simple 1" w:semiHidden="1" w:unhideWhenUsed="1"/>
+    <w:lsdException w:name="Table Simple 2" w:semiHidden="1" w:unhideWhenUsed="1"/>
+    <w:lsdException w:name="Table Simple 3" w:semiHidden="1" w:unhideWhenUsed="1"/>
+    <w:lsdException w:name="Table Classic 1" w:semiHidden="1" w:unhideWhenUsed="1"/>
+    <w:lsdException w:name="Table Classic 2" w:semiHidden="1" w:unhideWhenUsed="1"/>
+    <w:lsdException w:name="Table Classic 3" w:semiHidden="1" w:unhideWhenUsed="1"/>
+    <w:lsdException w:name="Table Classic 4" w:semiHidden="1" w:unhideWhenUsed="1"/>
+    <w:lsdException w:name="Table Colorful 1" w:semiHidden="1" w:unhideWhenUsed="1"/>
+    <w:lsdException w:name="Table Colorful 2" w:semiHidden="1" w:unhideWhenUsed="1"/>
+    <w:lsdException w:name="Table Colorful 3" w:semiHidden="1" w:unhideWhenUsed="1"/>
+    <w:lsdException w:name="Table Columns 1" w:semiHidden="1" w:unhideWhenUsed="1"/>
+    <w:lsdException w:name="Table Columns 2" w:semiHidden="1" w:unhideWhenUsed="1"/>
+    <w:lsdException w:name="Table Columns 3" w:semiHidden="1" w:unhideWhenUsed="1"/>
+    <w:lsdException w:name="Table Columns 4" w:semiHidden="1" w:unhideWhenUsed="1"/>
+    <w:lsdException w:name="Table Columns 5" w:semiHidden="1" w:unhideWhenUsed="1"/>
+    <w:lsdException w:name="Table Grid 1" w:semiHidden="1" w:unhideWhenUsed="1"/>
+    <w:lsdException w:name="Table Grid 2" w:semiHidden="1" w:unhideWhenUsed="1"/>
+    <w:lsdException w:name="Table Grid 3" w:semiHidden="1" w:unhideWhenUsed="1"/>
+    <w:lsdException w:name="Table Grid 4" w:semiHidden="1" w:unhideWhenUsed="1"/>
+    <w:lsdException w:name="Table Grid 5" w:semiHidden="1" w:unhideWhenUsed="1"/>
+    <w:lsdException w:name="Table Grid 6" w:semiHidden="1" w:unhideWhenUsed="1"/>
+    <w:lsdException w:name="Table Grid 7" w:semiHidden="1" w:unhideWhenUsed="1"/>
+    <w:lsdException w:name="Table Grid 8" w:semiHidden="1" w:unhideWhenUsed="1"/>
+    <w:lsdException w:name="Table List 1" w:semiHidden="1" w:unhideWhenUsed="1"/>
+    <w:lsdException w:name="Table List 2" w:semiHidden="1" w:unhideWhenUsed="1"/>
+    <w:lsdException w:name="Table List 3" w:semiHidden="1" w:unhideWhenUsed="1"/>
+    <w:lsdException w:name="Table List 4" w:semiHidden="1" w:unhideWhenUsed="1"/>
+    <w:lsdException w:name="Table List 5" w:semiHidden="1" w:unhideWhenUsed="1"/>
+    <w:lsdException w:name="Table List 6" w:semiHidden="1" w:unhideWhenUsed="1"/>
+    <w:lsdException w:name="Table List 7" w:semiHidden="1" w:unhideWhenUsed="1"/>
+    <w:lsdException w:name="Table List 8" w:semiHidden="1" w:unhideWhenUsed="1"/>
+    <w:lsdException w:name="Table 3D effects 1" w:semiHidden="1" w:unhideWhenUsed="1"/>
+    <w:lsdException w:name="Table 3D effects 2" w:semiHidden="1" w:unhideWhenUsed="1"/>
+    <w:lsdException w:name="Table 3D effects 3" w:semiHidden="1" w:unhideWhenUsed="1"/>
+    <w:lsdException w:name="Table Contemporary" w:semiHidden="1" w:unhideWhenUsed="1"/>
+    <w:lsdException w:name="Table Elegant" w:semiHidden="1" w:unhideWhenUsed="1"/>
+    <w:lsdException w:name="Table Professional" w:semiHidden="1" w:unhideWhenUsed="1"/>
+    <w:lsdException w:name="Table Subtle 1" w:semiHidden="1" w:unhideWhenUsed="1"/>
+    <w:lsdException w:name="Table Subtle 2" w:semiHidden="1" w:unhideWhenUsed="1"/>
+    <w:lsdException w:name="Table Web 1" w:semiHidden="1" w:unhideWhenUsed="1"/>
+    <w:lsdException w:name="Table Web 2" w:semiHidden="1" w:unhideWhenUsed="1"/>
+    <w:lsdException w:name="Table Web 3" w:semiHidden="1" w:unhideWhenUsed="1"/>
+    <w:lsdException w:name="Balloon Text" w:semiHidden="1" w:unhideWhenUsed="1"/>
+    <w:lsdException w:name="Table Grid" w:uiPriority="59"/>
+    <w:lsdException w:name="Table Theme" w:semiHidden="1" w:unhideWhenUsed="1"/>
+    <w:lsdException w:name="Note Level 1" w:semiHidden="1" w:unhideWhenUsed="1"/>
+    <w:lsdException w:name="Note Level 2" w:semiHidden="1" w:unhideWhenUsed="1"/>
+    <w:lsdException w:name="Note Level 3" w:semiHidden="1" w:unhideWhenUsed="1"/>
+    <w:lsdException w:name="Note Level 4" w:semiHidden="1" w:unhideWhenUsed="1"/>
+    <w:lsdException w:name="Note Level 5" w:semiHidden="1" w:unhideWhenUsed="1"/>
+    <w:lsdException w:name="Note Level 6" w:semiHidden="1" w:unhideWhenUsed="1"/>
+    <w:lsdException w:name="Note Level 7" w:semiHidden="1" w:unhideWhenUsed="1"/>
+    <w:lsdException w:name="Note Level 8" w:semiHidden="1" w:unhideWhenUsed="1"/>
+    <w:lsdException w:name="Note Level 9" w:semiHidden="1" w:unhideWhenUsed="1"/>
+    <w:lsdException w:name="Placeholder Text" w:semiHidden="1"/>
+    <w:lsdException w:name="No Spacing" w:uiPriority="1" w:qFormat="1"/>
+    <w:lsdException w:name="Light Shading" w:uiPriority="60"/>
+    <w:lsdException w:name="Light List" w:uiPriority="61"/>
+    <w:lsdException w:name="Light Grid" w:uiPriority="62"/>
+    <w:lsdException w:name="Medium Shading 1" w:uiPriority="63"/>
+    <w:lsdException w:name="Medium Shading 2" w:uiPriority="64"/>
+    <w:lsdException w:name="Medium List 1" w:uiPriority="65"/>
+    <w:lsdException w:name="Medium List 2" w:uiPriority="66"/>
+    <w:lsdException w:name="Medium Grid 1" w:uiPriority="67"/>
+    <w:lsdException w:name="Medium Grid 2" w:uiPriority="68"/>
+    <w:lsdException w:name="Medium Grid 3" w:uiPriority="69"/>
+    <w:lsdException w:name="Dark List" w:uiPriority="70"/>
+    <w:lsdException w:name="Colorful Shading" w:uiPriority="71"/>
+    <w:lsdException w:name="Colorful List" w:uiPriority="72"/>
+    <w:lsdException w:name="Colorful Grid" w:uiPriority="73"/>
+    <w:lsdException w:name="Light Shading Accent 1" w:uiPriority="60"/>
+    <w:lsdException w:name="Light List Accent 1" w:uiPriority="61"/>
+    <w:lsdException w:name="Light Grid Accent 1" w:uiPriority="62"/>
+    <w:lsdException w:name="Medium Shading 1 Accent 1" w:uiPriority="63"/>
+    <w:lsdException w:name="Medium Shading 2 Accent 1" w:uiPriority="64"/>
+    <w:lsdException w:name="Medium List 1 Accent 1" w:uiPriority="65"/>
+    <w:lsdException w:name="Revision" w:semiHidden="1"/>
+    <w:lsdException w:name="List Paragraph" w:uiPriority="34" w:qFormat="1"/>
+    <w:lsdException w:name="Quote" w:uiPriority="29" w:qFormat="1"/>
+    <w:lsdException w:name="Intense Quote" w:uiPriority="30" w:qFormat="1"/>
+    <w:lsdException w:name="Medium List 2 Accent 1" w:uiPriority="66"/>
+    <w:lsdException w:name="Medium Grid 1 Accent 1" w:uiPriority="67"/>
+    <w:lsdException w:name="Medium Grid 2 Accent 1" w:uiPriority="68"/>
+    <w:lsdException w:name="Medium Grid 3 Accent 1" w:uiPriority="69"/>
+    <w:lsdException w:name="Dark List Accent 1" w:uiPriority="70"/>
+    <w:lsdException w:name="Colorful Shading Accent 1" w:uiPriority="71"/>
+    <w:lsdException w:name="Colorful List Accent 1" w:uiPriority="72"/>
+    <w:lsdException w:name="Colorful Grid Accent 1" w:uiPriority="73"/>
+    <w:lsdException w:name="Light Shading Accent 2" w:uiPriority="60"/>
+    <w:lsdException w:name="Light List Accent 2" w:uiPriority="61"/>
+    <w:lsdException w:name="Light Grid Accent 2" w:uiPriority="62"/>
+    <w:lsdException w:name="Medium Shading 1 Accent 2" w:uiPriority="63"/>
+    <w:lsdException w:name="Medium Shading 2 Accent 2" w:uiPriority="64"/>
+    <w:lsdException w:name="Medium List 1 Accent 2" w:uiPriority="65"/>
+    <w:lsdException w:name="Medium List 2 Accent 2" w:uiPriority="66"/>
+    <w:lsdException w:name="Medium Grid 1 Accent 2" w:uiPriority="67"/>
+    <w:lsdException w:name="Medium Grid 2 Accent 2" w:uiPriority="68"/>
+    <w:lsdException w:name="Medium Grid 3 Accent 2" w:uiPriority="69"/>
+    <w:lsdException w:name="Dark List Accent 2" w:uiPriority="70"/>
+    <w:lsdException w:name="Colorful Shading Accent 2" w:uiPriority="71"/>
+    <w:lsdException w:name="Colorful List Accent 2" w:uiPriority="72"/>
+    <w:lsdException w:name="Colorful Grid Accent 2" w:uiPriority="73"/>
+    <w:lsdException w:name="Light Shading Accent 3" w:uiPriority="60"/>
+    <w:lsdException w:name="Light List Accent 3" w:uiPriority="61"/>
+    <w:lsdException w:name="Light Grid Accent 3" w:uiPriority="62"/>
+    <w:lsdException w:name="Medium Shading 1 Accent 3" w:uiPriority="63"/>
+    <w:lsdException w:name="Medium Shading 2 Accent 3" w:uiPriority="64"/>
+    <w:lsdException w:name="Medium List 1 Accent 3" w:uiPriority="65"/>
+    <w:lsdException w:name="Medium List 2 Accent 3" w:uiPriority="66"/>
+    <w:lsdException w:name="Medium Grid 1 Accent 3" w:uiPriority="67"/>
+    <w:lsdException w:name="Medium Grid 2 Accent 3" w:uiPriority="68"/>
+    <w:lsdException w:name="Medium Grid 3 Accent 3" w:uiPriority="69"/>
+    <w:lsdException w:name="Dark List Accent 3" w:uiPriority="70"/>
+    <w:lsdException w:name="Colorful Shading Accent 3" w:uiPriority="71"/>
+    <w:lsdException w:name="Colorful List Accent 3" w:uiPriority="72"/>
+    <w:lsdException w:name="Colorful Grid Accent 3" w:uiPriority="73"/>
+    <w:lsdException w:name="Light Shading Accent 4" w:uiPriority="60"/>
+    <w:lsdException w:name="Light List Accent 4" w:uiPriority="61"/>
+    <w:lsdException w:name="Light Grid Accent 4" w:uiPriority="62"/>
+    <w:lsdException w:name="Medium Shading 1 Accent 4" w:uiPriority="63"/>
+    <w:lsdException w:name="Medium Shading 2 Accent 4" w:uiPriority="64"/>
+    <w:lsdException w:name="Medium List 1 Accent 4" w:uiPriority="65"/>
+    <w:lsdException w:name="Medium List 2 Accent 4" w:uiPriority="66"/>
+    <w:lsdException w:name="Medium Grid 1 Accent 4" w:uiPriority="67"/>
+    <w:lsdException w:name="Medium Grid 2 Accent 4" w:uiPriority="68"/>
+    <w:lsdException w:name="Medium Grid 3 Accent 4" w:uiPriority="69"/>
+    <w:lsdException w:name="Dark List Accent 4" w:uiPriority="70"/>
+    <w:lsdException w:name="Colorful Shading Accent 4" w:uiPriority="71"/>
+    <w:lsdException w:name="Colorful List Accent 4" w:uiPriority="72"/>
+    <w:lsdException w:name="Colorful Grid Accent 4" w:uiPriority="73"/>
+    <w:lsdException w:name="Light Shading Accent 5" w:uiPriority="60"/>
+    <w:lsdException w:name="Light List Accent 5" w:uiPriority="61"/>
+    <w:lsdException w:name="Light Grid Accent 5" w:uiPriority="62"/>
+    <w:lsdException w:name="Medium Shading 1 Accent 5" w:uiPriority="63"/>
+    <w:lsdException w:name="Medium Shading 2 Accent 5" w:uiPriority="64"/>
+    <w:lsdException w:name="Medium List 1 Accent 5" w:uiPriority="65"/>
+    <w:lsdException w:name="Medium List 2 Accent 5" w:uiPriority="66"/>
+    <w:lsdException w:name="Medium Grid 1 Accent 5" w:uiPriority="67"/>
+    <w:lsdException w:name="Medium Grid 2 Accent 5" w:uiPriority="68"/>
+    <w:lsdException w:name="Medium Grid 3 Accent 5" w:uiPriority="69"/>
+    <w:lsdException w:name="Dark List Accent 5" w:uiPriority="70"/>
+    <w:lsdException w:name="Colorful Shading Accent 5" w:uiPriority="71"/>
+    <w:lsdException w:name="Colorful List Accent 5" w:uiPriority="72"/>
+    <w:lsdException w:name="Colorful Grid Accent 5" w:uiPriority="73"/>
+    <w:lsdException w:name="Light Shading Accent 6" w:uiPriority="60"/>
+    <w:lsdException w:name="Light List Accent 6" w:uiPriority="61"/>
+    <w:lsdException w:name="Light Grid Accent 6" w:uiPriority="62"/>
+    <w:lsdException w:name="Medium Shading 1 Accent 6" w:uiPriority="63"/>
+    <w:lsdException w:name="Medium Shading 2 Accent 6" w:uiPriority="64"/>
+    <w:lsdException w:name="Medium List 1 Accent 6" w:uiPriority="65"/>
+    <w:lsdException w:name="Medium List 2 Accent 6" w:uiPriority="66"/>
+    <w:lsdException w:name="Medium Grid 1 Accent 6" w:uiPriority="67"/>
+    <w:lsdException w:name="Medium Grid 2 Accent 6" w:uiPriority="68"/>
+    <w:lsdException w:name="Medium Grid 3 Accent 6" w:uiPriority="69"/>
+    <w:lsdException w:name="Dark List Accent 6" w:uiPriority="70"/>
+    <w:lsdException w:name="Colorful Shading Accent 6" w:uiPriority="71"/>
+    <w:lsdException w:name="Colorful List Accent 6" w:uiPriority="72"/>
+    <w:lsdException w:name="Colorful Grid Accent 6" w:uiPriority="73"/>
+    <w:lsdException w:name="Subtle Emphasis" w:uiPriority="19" w:qFormat="1"/>
+    <w:lsdException w:name="Intense Emphasis" w:uiPriority="21" w:qFormat="1"/>
+    <w:lsdException w:name="Subtle Reference" w:uiPriority="31" w:qFormat="1"/>
+    <w:lsdException w:name="Intense Reference" w:uiPriority="32" w:qFormat="1"/>
+    <w:lsdException w:name="Book Title" w:uiPriority="33" w:qFormat="1"/>
+    <w:lsdException w:name="Bibliography" w:semiHidden="1" w:uiPriority="37" w:unhideWhenUsed="1"/>
+    <w:lsdException w:name="TOC Heading" w:semiHidden="1" w:uiPriority="39" w:unhideWhenUsed="1" w:qFormat="1"/>
+    <w:lsdException w:name="Plain Table 1" w:uiPriority="41"/>
+    <w:lsdException w:name="Plain Table 2" w:uiPriority="42"/>
+    <w:lsdException w:name="Plain Table 3" w:uiPriority="43"/>
+    <w:lsdException w:name="Plain Table 4" w:uiPriority="44"/>
+    <w:lsdException w:name="Plain Table 5" w:uiPriority="45"/>
+    <w:lsdException w:name="Grid Table Light" w:uiPriority="40"/>
+    <w:lsdException w:name="Grid Table 1 Light" w:uiPriority="46"/>
+    <w:lsdException w:name="Grid Table 2" w:uiPriority="47"/>
+    <w:lsdException w:name="Grid Table 3" w:uiPriority="48"/>
+    <w:lsdException w:name="Grid Table 4" w:uiPriority="49"/>
+    <w:lsdException w:name="Grid Table 5 Dark" w:uiPriority="50"/>
+    <w:lsdException w:name="Grid Table 6 Colorful" w:uiPriority="51"/>
+    <w:lsdException w:name="Grid Table 7 Colorful" w:uiPriority="52"/>
+    <w:lsdException w:name="Grid Table 1 Light Accent 1" w:uiPriority="46"/>
+    <w:lsdException w:name="Grid Table 2 Accent 1" w:uiPriority="47"/>
+    <w:lsdException w:name="Grid Table 3 Accent 1" w:uiPriority="48"/>
+    <w:lsdException w:name="Grid Table 4 Accent 1" w:uiPriority="49"/>
+    <w:lsdException w:name="Grid Table 5 Dark Accent 1" w:uiPriority="50"/>
+    <w:lsdException w:name="Grid Table 6 Colorful Accent 1" w:uiPriority="51"/>
+    <w:lsdException w:name="Grid Table 7 Colorful Accent 1" w:uiPriority="52"/>
+    <w:lsdException w:name="Grid Table 1 Light Accent 2" w:uiPriority="46"/>
+    <w:lsdException w:name="Grid Table 2 Accent 2" w:uiPriority="47"/>
+    <w:lsdException w:name="Grid Table 3 Accent 2" w:uiPriority="48"/>
+    <w:lsdException w:name="Grid Table 4 Accent 2" w:uiPriority="49"/>
+    <w:lsdException w:name="Grid Table 5 Dark Accent 2" w:uiPriority="50"/>
+    <w:lsdException w:name="Grid Table 6 Colorful Accent 2" w:uiPriority="51"/>
+    <w:lsdException w:name="Grid Table 7 Colorful Accent 2" w:uiPriority="52"/>
+    <w:lsdException w:name="Grid Table 1 Light Accent 3" w:uiPriority="46"/>
+    <w:lsdException w:name="Grid Table 2 Accent 3" w:uiPriority="47"/>
+    <w:lsdException w:name="Grid Table 3 Accent 3" w:uiPriority="48"/>
+    <w:lsdException w:name="Grid Table 4 Accent 3" w:uiPriority="49"/>
+    <w:lsdException w:name="Grid Table 5 Dark Accent 3" w:uiPriority="50"/>
+    <w:lsdException w:name="Grid Table 6 Colorful Accent 3" w:uiPriority="51"/>
+    <w:lsdException w:name="Grid Table 7 Colorful Accent 3" w:uiPriority="52"/>
+    <w:lsdException w:name="Grid Table 1 Light Accent 4" w:uiPriority="46"/>
+    <w:lsdException w:name="Grid Table 2 Accent 4" w:uiPriority="47"/>
+    <w:lsdException w:name="Grid Table 3 Accent 4" w:uiPriority="48"/>
+    <w:lsdException w:name="Grid Table 4 Accent 4" w:uiPriority="49"/>
+    <w:lsdException w:name="Grid Table 5 Dark Accent 4" w:uiPriority="50"/>
+    <w:lsdException w:name="Grid Table 6 Colorful Accent 4" w:uiPriority="51"/>
+    <w:lsdException w:name="Grid Table 7 Colorful Accent 4" w:uiPriority="52"/>
+    <w:lsdException w:name="Grid Table 1 Light Accent 5" w:uiPriority="46"/>
+    <w:lsdException w:name="Grid Table 2 Accent 5" w:uiPriority="47"/>
+    <w:lsdException w:name="Grid Table 3 Accent 5" w:uiPriority="48"/>
+    <w:lsdException w:name="Grid Table 4 Accent 5" w:uiPriority="49"/>
+    <w:lsdException w:name="Grid Table 5 Dark Accent 5" w:uiPriority="50"/>
+    <w:lsdException w:name="Grid Table 6 Colorful Accent 5" w:uiPriority="51"/>
+    <w:lsdException w:name="Grid Table 7 Colorful Accent 5" w:uiPriority="52"/>
+    <w:lsdException w:name="Grid Table 1 Light Accent 6" w:uiPriority="46"/>
+    <w:lsdException w:name="Grid Table 2 Accent 6" w:uiPriority="47"/>
+    <w:lsdException w:name="Grid Table 3 Accent 6" w:uiPriority="48"/>
+    <w:lsdException w:name="Grid Table 4 Accent 6" w:uiPriority="49"/>
+    <w:lsdException w:name="Grid Table 5 Dark Accent 6" w:uiPriority="50"/>
+    <w:lsdException w:name="Grid Table 6 Colorful Accent 6" w:uiPriority="51"/>
+    <w:lsdException w:name="Grid Table 7 Colorful Accent 6" w:uiPriority="52"/>
+    <w:lsdException w:name="List Table 1 Light" w:uiPriority="46"/>
+    <w:lsdException w:name="List Table 2" w:uiPriority="47"/>
+    <w:lsdException w:name="List Table 3" w:uiPriority="48"/>
+    <w:lsdException w:name="List Table 4" w:uiPriority="49"/>
+    <w:lsdException w:name="List Table 5 Dark" w:uiPriority="50"/>
+    <w:lsdException w:name="List Table 6 Colorful" w:uiPriority="51"/>
+    <w:lsdException w:name="List Table 7 Colorful" w:uiPriority="52"/>
+    <w:lsdException w:name="List Table 1 Light Accent 1" w:uiPriority="46"/>
+    <w:lsdException w:name="List Table 2 Accent 1" w:uiPriority="47"/>
+    <w:lsdException w:name="List Table 3 Accent 1" w:uiPriority="48"/>
+    <w:lsdException w:name="List Table 4 Accent 1" w:uiPriority="49"/>
+    <w:lsdException w:name="List Table 5 Dark Accent 1" w:uiPriority="50"/>
+    <w:lsdException w:name="List Table 6 Colorful Accent 1" w:uiPriority="51"/>
+    <w:lsdException w:name="List Table 7 Colorful Accent 1" w:uiPriority="52"/>
+    <w:lsdException w:name="List Table 1 Light Accent 2" w:uiPriority="46"/>
+    <w:lsdException w:name="List Table 2 Accent 2" w:uiPriority="47"/>
+    <w:lsdException w:name="List Table 3 Accent 2" w:uiPriority="48"/>
+    <w:lsdException w:name="List Table 4 Accent 2" w:uiPriority="49"/>
+    <w:lsdException w:name="List Table 5 Dark Accent 2" w:uiPriority="50"/>
+    <w:lsdException w:name="List Table 6 Colorful Accent 2" w:uiPriority="51"/>
+    <w:lsdException w:name="List Table 7 Colorful Accent 2" w:uiPriority="52"/>
+    <w:lsdException w:name="List Table 1 Light Accent 3" w:uiPriority="46"/>
+    <w:lsdException w:name="List Table 2 Accent 3" w:uiPriority="47"/>
+    <w:lsdException w:name="List Table 3 Accent 3" w:uiPriority="48"/>
+    <w:lsdException w:name="List Table 4 Accent 3" w:uiPriority="49"/>
+    <w:lsdException w:name="List Table 5 Dark Accent 3" w:uiPriority="50"/>
+    <w:lsdException w:name="List Table 6 Colorful Accent 3" w:uiPriority="51"/>
+    <w:lsdException w:name="List Table 7 Colorful Accent 3" w:uiPriority="52"/>
+    <w:lsdException w:name="List Table 1 Light Accent 4" w:uiPriority="46"/>
+    <w:lsdException w:name="List Table 2 Accent 4" w:uiPriority="47"/>
+    <w:lsdException w:name="List Table 3 Accent 4" w:uiPriority="48"/>
+    <w:lsdException w:name="List Table 4 Accent 4" w:uiPriority="49"/>
+    <w:lsdException w:name="List Table 5 Dark Accent 4" w:uiPriority="50"/>
+    <w:lsdException w:name="List Table 6 Colorful Accent 4" w:uiPriority="51"/>
+    <w:lsdException w:name="List Table 7 Colorful Accent 4" w:uiPriority="52"/>
+    <w:lsdException w:name="List Table 1 Light Accent 5" w:uiPriority="46"/>
+    <w:lsdException w:name="List Table 2 Accent 5" w:uiPriority="47"/>
+    <w:lsdException w:name="List Table 3 Accent 5" w:uiPriority="48"/>
+    <w:lsdException w:name="List Table 4 Accent 5" w:uiPriority="49"/>
+    <w:lsdException w:name="List Table 5 Dark Accent 5" w:uiPriority="50"/>
+    <w:lsdException w:name="List Table 6 Colorful Accent 5" w:uiPriority="51"/>
+    <w:lsdException w:name="List Table 7 Colorful Accent 5" w:uiPriority="52"/>
+    <w:lsdException w:name="List Table 1 Light Accent 6" w:uiPriority="46"/>
+    <w:lsdException w:name="List Table 2 Accent 6" w:uiPriority="47"/>
+    <w:lsdException w:name="List Table 3 Accent 6" w:uiPriority="48"/>
+    <w:lsdException w:name="List Table 4 Accent 6" w:uiPriority="49"/>
+    <w:lsdException w:name="List Table 5 Dark Accent 6" w:uiPriority="50"/>
+    <w:lsdException w:name="List Table 6 Colorful Accent 6" w:uiPriority="51"/>
+    <w:lsdException w:name="List Table 7 Colorful Accent 6" w:uiPriority="52"/>
+    <w:lsdException w:name="Mention" w:semiHidden="1" w:unhideWhenUsed="1"/>
+    <w:lsdException w:name="Smart Hyperlink" w:semiHidden="1" w:unhideWhenUsed="1"/>
   </w:latentStyles>
   <w:style w:type="paragraph" w:default="1" w:styleId="Normal">
     <w:name w:val="Normal"/>

</xml_diff>